<commit_message>
Update Final Project Document Rough Draft.docx
</commit_message>
<xml_diff>
--- a/Project Documents/Final Project Document Rough Draft.docx
+++ b/Project Documents/Final Project Document Rough Draft.docx
@@ -160,48 +160,50 @@
         <w:pStyle w:val="NoSpacing"/>
         <w:rPr>
           <w:rFonts w:ascii="Times New Roman" w:hAnsi="Times New Roman" w:cs="Times New Roman"/>
-          <w:sz w:val="24"/>
-          <w:szCs w:val="24"/>
-        </w:rPr>
-      </w:pPr>
-      <w:r>
-        <w:rPr>
-          <w:rFonts w:ascii="Times New Roman" w:hAnsi="Times New Roman" w:cs="Times New Roman"/>
-          <w:sz w:val="24"/>
-          <w:szCs w:val="24"/>
-        </w:rPr>
-        <w:t>The</w:t>
-      </w:r>
-      <w:r>
-        <w:rPr>
-          <w:rFonts w:ascii="Times New Roman" w:hAnsi="Times New Roman" w:cs="Times New Roman"/>
-          <w:spacing w:val="-5"/>
-          <w:sz w:val="24"/>
-          <w:szCs w:val="24"/>
-        </w:rPr>
-        <w:t xml:space="preserve"> </w:t>
-      </w:r>
-      <w:r>
-        <w:rPr>
-          <w:rFonts w:ascii="Times New Roman" w:hAnsi="Times New Roman" w:cs="Times New Roman"/>
-          <w:spacing w:val="-1"/>
-          <w:sz w:val="24"/>
-          <w:szCs w:val="24"/>
-        </w:rPr>
-        <w:t>c</w:t>
-      </w:r>
-      <w:r>
-        <w:rPr>
-          <w:rFonts w:ascii="Times New Roman" w:hAnsi="Times New Roman" w:cs="Times New Roman"/>
-          <w:sz w:val="24"/>
-          <w:szCs w:val="24"/>
-        </w:rPr>
-        <w:t>ov</w:t>
-      </w:r>
-      <w:r>
-        <w:rPr>
-          <w:rFonts w:ascii="Times New Roman" w:hAnsi="Times New Roman" w:cs="Times New Roman"/>
-          <w:spacing w:val="2"/>
+          <w:spacing w:val="-7"/>
+          <w:sz w:val="24"/>
+          <w:szCs w:val="24"/>
+        </w:rPr>
+      </w:pPr>
+      <w:r>
+        <w:rPr>
+          <w:rFonts w:ascii="Times New Roman" w:hAnsi="Times New Roman" w:cs="Times New Roman"/>
+          <w:spacing w:val="3"/>
+          <w:sz w:val="24"/>
+          <w:szCs w:val="24"/>
+        </w:rPr>
+        <w:t>Project</w:t>
+      </w:r>
+      <w:r>
+        <w:rPr>
+          <w:rFonts w:ascii="Times New Roman" w:hAnsi="Times New Roman" w:cs="Times New Roman"/>
+          <w:spacing w:val="-1"/>
+          <w:sz w:val="24"/>
+          <w:szCs w:val="24"/>
+        </w:rPr>
+        <w:t xml:space="preserve"> N</w:t>
+      </w:r>
+      <w:r>
+        <w:rPr>
+          <w:rFonts w:ascii="Times New Roman" w:hAnsi="Times New Roman" w:cs="Times New Roman"/>
+          <w:spacing w:val="-1"/>
+          <w:sz w:val="24"/>
+          <w:szCs w:val="24"/>
+        </w:rPr>
+        <w:t>a</w:t>
+      </w:r>
+      <w:r>
+        <w:rPr>
+          <w:rFonts w:ascii="Times New Roman" w:hAnsi="Times New Roman" w:cs="Times New Roman"/>
+          <w:spacing w:val="1"/>
+          <w:sz w:val="24"/>
+          <w:szCs w:val="24"/>
+        </w:rPr>
+        <w:t>m</w:t>
+      </w:r>
+      <w:r>
+        <w:rPr>
+          <w:rFonts w:ascii="Times New Roman" w:hAnsi="Times New Roman" w:cs="Times New Roman"/>
           <w:sz w:val="24"/>
           <w:szCs w:val="24"/>
         </w:rPr>
@@ -213,345 +215,7 @@
           <w:sz w:val="24"/>
           <w:szCs w:val="24"/>
         </w:rPr>
-        <w:t>r</w:t>
-      </w:r>
-      <w:r>
-        <w:rPr>
-          <w:rFonts w:ascii="Times New Roman" w:hAnsi="Times New Roman" w:cs="Times New Roman"/>
-          <w:spacing w:val="-5"/>
-          <w:sz w:val="24"/>
-          <w:szCs w:val="24"/>
-        </w:rPr>
-        <w:t xml:space="preserve"> </w:t>
-      </w:r>
-      <w:r>
-        <w:rPr>
-          <w:rFonts w:ascii="Times New Roman" w:hAnsi="Times New Roman" w:cs="Times New Roman"/>
-          <w:sz w:val="24"/>
-          <w:szCs w:val="24"/>
-        </w:rPr>
-        <w:t>p</w:t>
-      </w:r>
-      <w:r>
-        <w:rPr>
-          <w:rFonts w:ascii="Times New Roman" w:hAnsi="Times New Roman" w:cs="Times New Roman"/>
-          <w:spacing w:val="2"/>
-          <w:sz w:val="24"/>
-          <w:szCs w:val="24"/>
-        </w:rPr>
-        <w:t>a</w:t>
-      </w:r>
-      <w:r>
-        <w:rPr>
-          <w:rFonts w:ascii="Times New Roman" w:hAnsi="Times New Roman" w:cs="Times New Roman"/>
-          <w:spacing w:val="-2"/>
-          <w:sz w:val="24"/>
-          <w:szCs w:val="24"/>
-        </w:rPr>
-        <w:t>g</w:t>
-      </w:r>
-      <w:r>
-        <w:rPr>
-          <w:rFonts w:ascii="Times New Roman" w:hAnsi="Times New Roman" w:cs="Times New Roman"/>
-          <w:sz w:val="24"/>
-          <w:szCs w:val="24"/>
-        </w:rPr>
-        <w:t>e</w:t>
-      </w:r>
-      <w:r>
-        <w:rPr>
-          <w:rFonts w:ascii="Times New Roman" w:hAnsi="Times New Roman" w:cs="Times New Roman"/>
-          <w:spacing w:val="-6"/>
-          <w:sz w:val="24"/>
-          <w:szCs w:val="24"/>
-        </w:rPr>
-        <w:t xml:space="preserve"> </w:t>
-      </w:r>
-      <w:r>
-        <w:rPr>
-          <w:rFonts w:ascii="Times New Roman" w:hAnsi="Times New Roman" w:cs="Times New Roman"/>
-          <w:sz w:val="24"/>
-          <w:szCs w:val="24"/>
-        </w:rPr>
-        <w:t>shou</w:t>
-      </w:r>
-      <w:r>
-        <w:rPr>
-          <w:rFonts w:ascii="Times New Roman" w:hAnsi="Times New Roman" w:cs="Times New Roman"/>
-          <w:spacing w:val="1"/>
-          <w:sz w:val="24"/>
-          <w:szCs w:val="24"/>
-        </w:rPr>
-        <w:t>l</w:t>
-      </w:r>
-      <w:r>
-        <w:rPr>
-          <w:rFonts w:ascii="Times New Roman" w:hAnsi="Times New Roman" w:cs="Times New Roman"/>
-          <w:sz w:val="24"/>
-          <w:szCs w:val="24"/>
-        </w:rPr>
-        <w:t>d</w:t>
-      </w:r>
-      <w:r>
-        <w:rPr>
-          <w:rFonts w:ascii="Times New Roman" w:hAnsi="Times New Roman" w:cs="Times New Roman"/>
-          <w:spacing w:val="-6"/>
-          <w:sz w:val="24"/>
-          <w:szCs w:val="24"/>
-        </w:rPr>
-        <w:t xml:space="preserve"> </w:t>
-      </w:r>
-      <w:r>
-        <w:rPr>
-          <w:rFonts w:ascii="Times New Roman" w:hAnsi="Times New Roman" w:cs="Times New Roman"/>
-          <w:spacing w:val="1"/>
-          <w:sz w:val="24"/>
-          <w:szCs w:val="24"/>
-        </w:rPr>
-        <w:t>i</w:t>
-      </w:r>
-      <w:r>
-        <w:rPr>
-          <w:rFonts w:ascii="Times New Roman" w:hAnsi="Times New Roman" w:cs="Times New Roman"/>
-          <w:spacing w:val="3"/>
-          <w:sz w:val="24"/>
-          <w:szCs w:val="24"/>
-        </w:rPr>
-        <w:t>n</w:t>
-      </w:r>
-      <w:r>
-        <w:rPr>
-          <w:rFonts w:ascii="Times New Roman" w:hAnsi="Times New Roman" w:cs="Times New Roman"/>
-          <w:sz w:val="24"/>
-          <w:szCs w:val="24"/>
-        </w:rPr>
-        <w:t>d</w:t>
-      </w:r>
-      <w:r>
-        <w:rPr>
-          <w:rFonts w:ascii="Times New Roman" w:hAnsi="Times New Roman" w:cs="Times New Roman"/>
-          <w:spacing w:val="1"/>
-          <w:sz w:val="24"/>
-          <w:szCs w:val="24"/>
-        </w:rPr>
-        <w:t>i</w:t>
-      </w:r>
-      <w:r>
-        <w:rPr>
-          <w:rFonts w:ascii="Times New Roman" w:hAnsi="Times New Roman" w:cs="Times New Roman"/>
-          <w:spacing w:val="-1"/>
-          <w:sz w:val="24"/>
-          <w:szCs w:val="24"/>
-        </w:rPr>
-        <w:t>ca</w:t>
-      </w:r>
-      <w:r>
-        <w:rPr>
-          <w:rFonts w:ascii="Times New Roman" w:hAnsi="Times New Roman" w:cs="Times New Roman"/>
-          <w:spacing w:val="1"/>
-          <w:sz w:val="24"/>
-          <w:szCs w:val="24"/>
-        </w:rPr>
-        <w:t>t</w:t>
-      </w:r>
-      <w:r>
-        <w:rPr>
-          <w:rFonts w:ascii="Times New Roman" w:hAnsi="Times New Roman" w:cs="Times New Roman"/>
-          <w:sz w:val="24"/>
-          <w:szCs w:val="24"/>
-        </w:rPr>
-        <w:t>e</w:t>
-      </w:r>
-      <w:r>
-        <w:rPr>
-          <w:rFonts w:ascii="Times New Roman" w:hAnsi="Times New Roman" w:cs="Times New Roman"/>
-          <w:spacing w:val="-9"/>
-          <w:sz w:val="24"/>
-          <w:szCs w:val="24"/>
-        </w:rPr>
-        <w:t xml:space="preserve"> </w:t>
-      </w:r>
-      <w:r>
-        <w:rPr>
-          <w:rFonts w:ascii="Times New Roman" w:hAnsi="Times New Roman" w:cs="Times New Roman"/>
-          <w:spacing w:val="1"/>
-          <w:sz w:val="24"/>
-          <w:szCs w:val="24"/>
-        </w:rPr>
-        <w:t>t</w:t>
-      </w:r>
-      <w:r>
-        <w:rPr>
-          <w:rFonts w:ascii="Times New Roman" w:hAnsi="Times New Roman" w:cs="Times New Roman"/>
-          <w:sz w:val="24"/>
-          <w:szCs w:val="24"/>
-        </w:rPr>
-        <w:t>he</w:t>
-      </w:r>
-      <w:r>
-        <w:rPr>
-          <w:rFonts w:ascii="Times New Roman" w:hAnsi="Times New Roman" w:cs="Times New Roman"/>
-          <w:spacing w:val="-4"/>
-          <w:sz w:val="24"/>
-          <w:szCs w:val="24"/>
-        </w:rPr>
-        <w:t xml:space="preserve"> </w:t>
-      </w:r>
-      <w:r>
-        <w:rPr>
-          <w:rFonts w:ascii="Times New Roman" w:hAnsi="Times New Roman" w:cs="Times New Roman"/>
-          <w:sz w:val="24"/>
-          <w:szCs w:val="24"/>
-        </w:rPr>
-        <w:t>n</w:t>
-      </w:r>
-      <w:r>
-        <w:rPr>
-          <w:rFonts w:ascii="Times New Roman" w:hAnsi="Times New Roman" w:cs="Times New Roman"/>
-          <w:spacing w:val="-1"/>
-          <w:sz w:val="24"/>
-          <w:szCs w:val="24"/>
-        </w:rPr>
-        <w:t>a</w:t>
-      </w:r>
-      <w:r>
-        <w:rPr>
-          <w:rFonts w:ascii="Times New Roman" w:hAnsi="Times New Roman" w:cs="Times New Roman"/>
-          <w:spacing w:val="1"/>
-          <w:sz w:val="24"/>
-          <w:szCs w:val="24"/>
-        </w:rPr>
-        <w:t>m</w:t>
-      </w:r>
-      <w:r>
-        <w:rPr>
-          <w:rFonts w:ascii="Times New Roman" w:hAnsi="Times New Roman" w:cs="Times New Roman"/>
-          <w:sz w:val="24"/>
-          <w:szCs w:val="24"/>
-        </w:rPr>
-        <w:t>e</w:t>
-      </w:r>
-      <w:r>
-        <w:rPr>
-          <w:rFonts w:ascii="Times New Roman" w:hAnsi="Times New Roman" w:cs="Times New Roman"/>
-          <w:spacing w:val="-6"/>
-          <w:sz w:val="24"/>
-          <w:szCs w:val="24"/>
-        </w:rPr>
-        <w:t xml:space="preserve"> </w:t>
-      </w:r>
-      <w:r>
-        <w:rPr>
-          <w:rFonts w:ascii="Times New Roman" w:hAnsi="Times New Roman" w:cs="Times New Roman"/>
-          <w:spacing w:val="3"/>
-          <w:sz w:val="24"/>
-          <w:szCs w:val="24"/>
-        </w:rPr>
-        <w:t>o</w:t>
-      </w:r>
-      <w:r>
-        <w:rPr>
-          <w:rFonts w:ascii="Times New Roman" w:hAnsi="Times New Roman" w:cs="Times New Roman"/>
-          <w:sz w:val="24"/>
-          <w:szCs w:val="24"/>
-        </w:rPr>
-        <w:t>f</w:t>
-      </w:r>
-      <w:r>
-        <w:rPr>
-          <w:rFonts w:ascii="Times New Roman" w:hAnsi="Times New Roman" w:cs="Times New Roman"/>
-          <w:spacing w:val="2"/>
-          <w:sz w:val="24"/>
-          <w:szCs w:val="24"/>
-        </w:rPr>
-        <w:t xml:space="preserve"> </w:t>
-      </w:r>
-      <w:r>
-        <w:rPr>
-          <w:rFonts w:ascii="Times New Roman" w:hAnsi="Times New Roman" w:cs="Times New Roman"/>
-          <w:spacing w:val="-5"/>
-          <w:sz w:val="24"/>
-          <w:szCs w:val="24"/>
-        </w:rPr>
-        <w:t>y</w:t>
-      </w:r>
-      <w:r>
-        <w:rPr>
-          <w:rFonts w:ascii="Times New Roman" w:hAnsi="Times New Roman" w:cs="Times New Roman"/>
-          <w:sz w:val="24"/>
-          <w:szCs w:val="24"/>
-        </w:rPr>
-        <w:t>our</w:t>
-      </w:r>
-      <w:r>
-        <w:rPr>
-          <w:rFonts w:ascii="Times New Roman" w:hAnsi="Times New Roman" w:cs="Times New Roman"/>
-          <w:spacing w:val="-4"/>
-          <w:sz w:val="24"/>
-          <w:szCs w:val="24"/>
-        </w:rPr>
-        <w:t xml:space="preserve"> </w:t>
-      </w:r>
-      <w:r>
-        <w:rPr>
-          <w:rFonts w:ascii="Times New Roman" w:hAnsi="Times New Roman" w:cs="Times New Roman"/>
-          <w:spacing w:val="3"/>
-          <w:sz w:val="24"/>
-          <w:szCs w:val="24"/>
-        </w:rPr>
-        <w:t>p</w:t>
-      </w:r>
-      <w:r>
-        <w:rPr>
-          <w:rFonts w:ascii="Times New Roman" w:hAnsi="Times New Roman" w:cs="Times New Roman"/>
-          <w:spacing w:val="-1"/>
-          <w:sz w:val="24"/>
-          <w:szCs w:val="24"/>
-        </w:rPr>
-        <w:t>r</w:t>
-      </w:r>
-      <w:r>
-        <w:rPr>
-          <w:rFonts w:ascii="Times New Roman" w:hAnsi="Times New Roman" w:cs="Times New Roman"/>
-          <w:sz w:val="24"/>
-          <w:szCs w:val="24"/>
-        </w:rPr>
-        <w:t>o</w:t>
-      </w:r>
-      <w:r>
-        <w:rPr>
-          <w:rFonts w:ascii="Times New Roman" w:hAnsi="Times New Roman" w:cs="Times New Roman"/>
-          <w:spacing w:val="1"/>
-          <w:sz w:val="24"/>
-          <w:szCs w:val="24"/>
-        </w:rPr>
-        <w:t>j</w:t>
-      </w:r>
-      <w:r>
-        <w:rPr>
-          <w:rFonts w:ascii="Times New Roman" w:hAnsi="Times New Roman" w:cs="Times New Roman"/>
-          <w:spacing w:val="-1"/>
-          <w:sz w:val="24"/>
-          <w:szCs w:val="24"/>
-        </w:rPr>
-        <w:t>ec</w:t>
-      </w:r>
-      <w:r>
-        <w:rPr>
-          <w:rFonts w:ascii="Times New Roman" w:hAnsi="Times New Roman" w:cs="Times New Roman"/>
-          <w:spacing w:val="1"/>
-          <w:sz w:val="24"/>
-          <w:szCs w:val="24"/>
-        </w:rPr>
-        <w:t>t</w:t>
-      </w:r>
-      <w:r>
-        <w:rPr>
-          <w:rFonts w:ascii="Times New Roman" w:hAnsi="Times New Roman" w:cs="Times New Roman"/>
-          <w:sz w:val="24"/>
-          <w:szCs w:val="24"/>
-        </w:rPr>
-        <w:t>,</w:t>
+        <w:t>:</w:t>
       </w:r>
       <w:r>
         <w:rPr>
@@ -565,728 +229,11 @@
       <w:r>
         <w:rPr>
           <w:rFonts w:ascii="Times New Roman" w:hAnsi="Times New Roman" w:cs="Times New Roman"/>
-          <w:spacing w:val="1"/>
-          <w:sz w:val="24"/>
-          <w:szCs w:val="24"/>
-        </w:rPr>
-        <w:t>t</w:t>
-      </w:r>
-      <w:r>
-        <w:rPr>
-          <w:rFonts w:ascii="Times New Roman" w:hAnsi="Times New Roman" w:cs="Times New Roman"/>
-          <w:sz w:val="24"/>
-          <w:szCs w:val="24"/>
-        </w:rPr>
-        <w:t>he</w:t>
-      </w:r>
-      <w:r>
-        <w:rPr>
-          <w:rFonts w:ascii="Times New Roman" w:hAnsi="Times New Roman" w:cs="Times New Roman"/>
-          <w:spacing w:val="-4"/>
-          <w:sz w:val="24"/>
-          <w:szCs w:val="24"/>
-        </w:rPr>
-        <w:t xml:space="preserve"> </w:t>
-      </w:r>
-      <w:r>
-        <w:rPr>
-          <w:rFonts w:ascii="Times New Roman" w:hAnsi="Times New Roman" w:cs="Times New Roman"/>
-          <w:spacing w:val="1"/>
-          <w:sz w:val="24"/>
-          <w:szCs w:val="24"/>
-        </w:rPr>
-        <w:t>m</w:t>
-      </w:r>
-      <w:r>
-        <w:rPr>
-          <w:rFonts w:ascii="Times New Roman" w:hAnsi="Times New Roman" w:cs="Times New Roman"/>
-          <w:spacing w:val="-1"/>
-          <w:sz w:val="24"/>
-          <w:szCs w:val="24"/>
-        </w:rPr>
-        <w:t>e</w:t>
-      </w:r>
-      <w:r>
-        <w:rPr>
-          <w:rFonts w:ascii="Times New Roman" w:hAnsi="Times New Roman" w:cs="Times New Roman"/>
-          <w:spacing w:val="1"/>
-          <w:sz w:val="24"/>
-          <w:szCs w:val="24"/>
-        </w:rPr>
-        <w:t>m</w:t>
-      </w:r>
-      <w:r>
-        <w:rPr>
-          <w:rFonts w:ascii="Times New Roman" w:hAnsi="Times New Roman" w:cs="Times New Roman"/>
-          <w:sz w:val="24"/>
-          <w:szCs w:val="24"/>
-        </w:rPr>
-        <w:t>b</w:t>
-      </w:r>
-      <w:r>
-        <w:rPr>
-          <w:rFonts w:ascii="Times New Roman" w:hAnsi="Times New Roman" w:cs="Times New Roman"/>
-          <w:spacing w:val="2"/>
-          <w:sz w:val="24"/>
-          <w:szCs w:val="24"/>
-        </w:rPr>
-        <w:t>e</w:t>
-      </w:r>
-      <w:r>
-        <w:rPr>
-          <w:rFonts w:ascii="Times New Roman" w:hAnsi="Times New Roman" w:cs="Times New Roman"/>
-          <w:spacing w:val="-1"/>
-          <w:sz w:val="24"/>
-          <w:szCs w:val="24"/>
-        </w:rPr>
-        <w:t>r</w:t>
-      </w:r>
-      <w:r>
-        <w:rPr>
-          <w:rFonts w:ascii="Times New Roman" w:hAnsi="Times New Roman" w:cs="Times New Roman"/>
-          <w:sz w:val="24"/>
-          <w:szCs w:val="24"/>
-        </w:rPr>
-        <w:t>s</w:t>
-      </w:r>
-      <w:r>
-        <w:rPr>
-          <w:rFonts w:ascii="Times New Roman" w:hAnsi="Times New Roman" w:cs="Times New Roman"/>
-          <w:spacing w:val="-9"/>
-          <w:sz w:val="24"/>
-          <w:szCs w:val="24"/>
-        </w:rPr>
-        <w:t xml:space="preserve"> </w:t>
-      </w:r>
-      <w:r>
-        <w:rPr>
-          <w:rFonts w:ascii="Times New Roman" w:hAnsi="Times New Roman" w:cs="Times New Roman"/>
-          <w:sz w:val="24"/>
-          <w:szCs w:val="24"/>
-        </w:rPr>
-        <w:t>of</w:t>
-      </w:r>
-      <w:r>
-        <w:rPr>
-          <w:rFonts w:ascii="Times New Roman" w:hAnsi="Times New Roman" w:cs="Times New Roman"/>
-          <w:spacing w:val="2"/>
-          <w:sz w:val="24"/>
-          <w:szCs w:val="24"/>
-        </w:rPr>
-        <w:t xml:space="preserve"> </w:t>
-      </w:r>
-      <w:r>
-        <w:rPr>
-          <w:rFonts w:ascii="Times New Roman" w:hAnsi="Times New Roman" w:cs="Times New Roman"/>
-          <w:spacing w:val="-2"/>
-          <w:sz w:val="24"/>
-          <w:szCs w:val="24"/>
-        </w:rPr>
-        <w:t>y</w:t>
-      </w:r>
-      <w:r>
-        <w:rPr>
-          <w:rFonts w:ascii="Times New Roman" w:hAnsi="Times New Roman" w:cs="Times New Roman"/>
-          <w:sz w:val="24"/>
-          <w:szCs w:val="24"/>
-        </w:rPr>
-        <w:t>our</w:t>
-      </w:r>
-      <w:r>
-        <w:rPr>
-          <w:rFonts w:ascii="Times New Roman" w:hAnsi="Times New Roman" w:cs="Times New Roman"/>
-          <w:spacing w:val="-4"/>
-          <w:sz w:val="24"/>
-          <w:szCs w:val="24"/>
-        </w:rPr>
-        <w:t xml:space="preserve"> </w:t>
-      </w:r>
-      <w:r>
-        <w:rPr>
-          <w:rFonts w:ascii="Times New Roman" w:hAnsi="Times New Roman" w:cs="Times New Roman"/>
-          <w:spacing w:val="1"/>
-          <w:sz w:val="24"/>
-          <w:szCs w:val="24"/>
-        </w:rPr>
-        <w:t>t</w:t>
-      </w:r>
-      <w:r>
-        <w:rPr>
-          <w:rFonts w:ascii="Times New Roman" w:hAnsi="Times New Roman" w:cs="Times New Roman"/>
-          <w:spacing w:val="-1"/>
-          <w:sz w:val="24"/>
-          <w:szCs w:val="24"/>
-        </w:rPr>
-        <w:t>ea</w:t>
-      </w:r>
-      <w:r>
-        <w:rPr>
-          <w:rFonts w:ascii="Times New Roman" w:hAnsi="Times New Roman" w:cs="Times New Roman"/>
-          <w:spacing w:val="1"/>
-          <w:sz w:val="24"/>
-          <w:szCs w:val="24"/>
-        </w:rPr>
-        <w:t>m</w:t>
-      </w:r>
-      <w:r>
-        <w:rPr>
-          <w:rFonts w:ascii="Times New Roman" w:hAnsi="Times New Roman" w:cs="Times New Roman"/>
-          <w:sz w:val="24"/>
-          <w:szCs w:val="24"/>
-        </w:rPr>
-        <w:t>,</w:t>
-      </w:r>
-      <w:r>
-        <w:rPr>
-          <w:rFonts w:ascii="Times New Roman" w:hAnsi="Times New Roman" w:cs="Times New Roman"/>
-          <w:spacing w:val="-5"/>
-          <w:sz w:val="24"/>
-          <w:szCs w:val="24"/>
-        </w:rPr>
-        <w:t xml:space="preserve"> </w:t>
-      </w:r>
-      <w:r>
-        <w:rPr>
-          <w:rFonts w:ascii="Times New Roman" w:hAnsi="Times New Roman" w:cs="Times New Roman"/>
-          <w:spacing w:val="1"/>
-          <w:sz w:val="24"/>
-          <w:szCs w:val="24"/>
-        </w:rPr>
-        <w:t>t</w:t>
-      </w:r>
-      <w:r>
-        <w:rPr>
-          <w:rFonts w:ascii="Times New Roman" w:hAnsi="Times New Roman" w:cs="Times New Roman"/>
-          <w:sz w:val="24"/>
-          <w:szCs w:val="24"/>
-        </w:rPr>
-        <w:t>h</w:t>
-      </w:r>
-      <w:r>
-        <w:rPr>
-          <w:rFonts w:ascii="Times New Roman" w:hAnsi="Times New Roman" w:cs="Times New Roman"/>
-          <w:spacing w:val="-1"/>
-          <w:sz w:val="24"/>
-          <w:szCs w:val="24"/>
-        </w:rPr>
-        <w:t>a</w:t>
-      </w:r>
-      <w:r>
-        <w:rPr>
-          <w:rFonts w:ascii="Times New Roman" w:hAnsi="Times New Roman" w:cs="Times New Roman"/>
-          <w:sz w:val="24"/>
-          <w:szCs w:val="24"/>
-        </w:rPr>
-        <w:t>t</w:t>
-      </w:r>
-      <w:r>
-        <w:rPr>
-          <w:rFonts w:ascii="Times New Roman" w:hAnsi="Times New Roman" w:cs="Times New Roman"/>
-          <w:spacing w:val="-3"/>
-          <w:sz w:val="24"/>
-          <w:szCs w:val="24"/>
-        </w:rPr>
-        <w:t xml:space="preserve"> </w:t>
-      </w:r>
-      <w:r>
-        <w:rPr>
-          <w:rFonts w:ascii="Times New Roman" w:hAnsi="Times New Roman" w:cs="Times New Roman"/>
-          <w:spacing w:val="1"/>
-          <w:sz w:val="24"/>
-          <w:szCs w:val="24"/>
-        </w:rPr>
-        <w:t>t</w:t>
-      </w:r>
-      <w:r>
-        <w:rPr>
-          <w:rFonts w:ascii="Times New Roman" w:hAnsi="Times New Roman" w:cs="Times New Roman"/>
-          <w:sz w:val="24"/>
-          <w:szCs w:val="24"/>
-        </w:rPr>
-        <w:t>h</w:t>
-      </w:r>
-      <w:r>
-        <w:rPr>
-          <w:rFonts w:ascii="Times New Roman" w:hAnsi="Times New Roman" w:cs="Times New Roman"/>
-          <w:spacing w:val="1"/>
-          <w:sz w:val="24"/>
-          <w:szCs w:val="24"/>
-        </w:rPr>
-        <w:t>i</w:t>
-      </w:r>
-      <w:r>
-        <w:rPr>
-          <w:rFonts w:ascii="Times New Roman" w:hAnsi="Times New Roman" w:cs="Times New Roman"/>
-          <w:sz w:val="24"/>
-          <w:szCs w:val="24"/>
-        </w:rPr>
-        <w:t>s</w:t>
-      </w:r>
-      <w:r>
-        <w:rPr>
-          <w:rFonts w:ascii="Times New Roman" w:hAnsi="Times New Roman" w:cs="Times New Roman"/>
-          <w:spacing w:val="-3"/>
-          <w:sz w:val="24"/>
-          <w:szCs w:val="24"/>
-        </w:rPr>
-        <w:t xml:space="preserve"> </w:t>
-      </w:r>
-      <w:r>
-        <w:rPr>
-          <w:rFonts w:ascii="Times New Roman" w:hAnsi="Times New Roman" w:cs="Times New Roman"/>
-          <w:spacing w:val="1"/>
-          <w:sz w:val="24"/>
-          <w:szCs w:val="24"/>
-        </w:rPr>
-        <w:t>i</w:t>
-      </w:r>
-      <w:r>
-        <w:rPr>
-          <w:rFonts w:ascii="Times New Roman" w:hAnsi="Times New Roman" w:cs="Times New Roman"/>
-          <w:sz w:val="24"/>
-          <w:szCs w:val="24"/>
-        </w:rPr>
-        <w:t>s</w:t>
-      </w:r>
-      <w:r>
-        <w:rPr>
-          <w:rFonts w:ascii="Times New Roman" w:hAnsi="Times New Roman" w:cs="Times New Roman"/>
-          <w:spacing w:val="-2"/>
-          <w:sz w:val="24"/>
-          <w:szCs w:val="24"/>
-        </w:rPr>
-        <w:t xml:space="preserve"> </w:t>
-      </w:r>
-      <w:r>
-        <w:rPr>
-          <w:rFonts w:ascii="Times New Roman" w:hAnsi="Times New Roman" w:cs="Times New Roman"/>
-          <w:sz w:val="24"/>
-          <w:szCs w:val="24"/>
-        </w:rPr>
-        <w:t>a</w:t>
-      </w:r>
-      <w:r>
-        <w:rPr>
-          <w:rFonts w:ascii="Times New Roman" w:hAnsi="Times New Roman" w:cs="Times New Roman"/>
-          <w:sz w:val="24"/>
-          <w:szCs w:val="24"/>
-        </w:rPr>
-        <w:t xml:space="preserve"> </w:t>
-      </w:r>
-      <w:r>
-        <w:rPr>
-          <w:rFonts w:ascii="Times New Roman" w:hAnsi="Times New Roman" w:cs="Times New Roman"/>
-          <w:spacing w:val="-1"/>
-          <w:sz w:val="24"/>
-          <w:szCs w:val="24"/>
-        </w:rPr>
-        <w:t>c</w:t>
-      </w:r>
-      <w:r>
-        <w:rPr>
-          <w:rFonts w:ascii="Times New Roman" w:hAnsi="Times New Roman" w:cs="Times New Roman"/>
-          <w:sz w:val="24"/>
-          <w:szCs w:val="24"/>
-        </w:rPr>
-        <w:t>ou</w:t>
-      </w:r>
-      <w:r>
-        <w:rPr>
-          <w:rFonts w:ascii="Times New Roman" w:hAnsi="Times New Roman" w:cs="Times New Roman"/>
-          <w:spacing w:val="-1"/>
-          <w:sz w:val="24"/>
-          <w:szCs w:val="24"/>
-        </w:rPr>
-        <w:t>r</w:t>
-      </w:r>
-      <w:r>
-        <w:rPr>
-          <w:rFonts w:ascii="Times New Roman" w:hAnsi="Times New Roman" w:cs="Times New Roman"/>
-          <w:sz w:val="24"/>
-          <w:szCs w:val="24"/>
-        </w:rPr>
-        <w:t>se</w:t>
-      </w:r>
-      <w:r>
-        <w:rPr>
-          <w:rFonts w:ascii="Times New Roman" w:hAnsi="Times New Roman" w:cs="Times New Roman"/>
           <w:spacing w:val="-7"/>
           <w:sz w:val="24"/>
           <w:szCs w:val="24"/>
         </w:rPr>
-        <w:t xml:space="preserve"> </w:t>
-      </w:r>
-      <w:r>
-        <w:rPr>
-          <w:rFonts w:ascii="Times New Roman" w:hAnsi="Times New Roman" w:cs="Times New Roman"/>
-          <w:spacing w:val="2"/>
-          <w:sz w:val="24"/>
-          <w:szCs w:val="24"/>
-        </w:rPr>
-        <w:t>r</w:t>
-      </w:r>
-      <w:r>
-        <w:rPr>
-          <w:rFonts w:ascii="Times New Roman" w:hAnsi="Times New Roman" w:cs="Times New Roman"/>
-          <w:spacing w:val="-1"/>
-          <w:sz w:val="24"/>
-          <w:szCs w:val="24"/>
-        </w:rPr>
-        <w:t>e</w:t>
-      </w:r>
-      <w:r>
-        <w:rPr>
-          <w:rFonts w:ascii="Times New Roman" w:hAnsi="Times New Roman" w:cs="Times New Roman"/>
-          <w:sz w:val="24"/>
-          <w:szCs w:val="24"/>
-        </w:rPr>
-        <w:t>qu</w:t>
-      </w:r>
-      <w:r>
-        <w:rPr>
-          <w:rFonts w:ascii="Times New Roman" w:hAnsi="Times New Roman" w:cs="Times New Roman"/>
-          <w:spacing w:val="1"/>
-          <w:sz w:val="24"/>
-          <w:szCs w:val="24"/>
-        </w:rPr>
-        <w:t>i</w:t>
-      </w:r>
-      <w:r>
-        <w:rPr>
-          <w:rFonts w:ascii="Times New Roman" w:hAnsi="Times New Roman" w:cs="Times New Roman"/>
-          <w:spacing w:val="-1"/>
-          <w:sz w:val="24"/>
-          <w:szCs w:val="24"/>
-        </w:rPr>
-        <w:t>re</w:t>
-      </w:r>
-      <w:r>
-        <w:rPr>
-          <w:rFonts w:ascii="Times New Roman" w:hAnsi="Times New Roman" w:cs="Times New Roman"/>
-          <w:spacing w:val="1"/>
-          <w:sz w:val="24"/>
-          <w:szCs w:val="24"/>
-        </w:rPr>
-        <w:t>m</w:t>
-      </w:r>
-      <w:r>
-        <w:rPr>
-          <w:rFonts w:ascii="Times New Roman" w:hAnsi="Times New Roman" w:cs="Times New Roman"/>
-          <w:spacing w:val="-1"/>
-          <w:sz w:val="24"/>
-          <w:szCs w:val="24"/>
-        </w:rPr>
-        <w:t>e</w:t>
-      </w:r>
-      <w:r>
-        <w:rPr>
-          <w:rFonts w:ascii="Times New Roman" w:hAnsi="Times New Roman" w:cs="Times New Roman"/>
-          <w:sz w:val="24"/>
-          <w:szCs w:val="24"/>
-        </w:rPr>
-        <w:t>nt</w:t>
-      </w:r>
-      <w:r>
-        <w:rPr>
-          <w:rFonts w:ascii="Times New Roman" w:hAnsi="Times New Roman" w:cs="Times New Roman"/>
-          <w:spacing w:val="-9"/>
-          <w:sz w:val="24"/>
-          <w:szCs w:val="24"/>
-        </w:rPr>
-        <w:t xml:space="preserve"> </w:t>
-      </w:r>
-      <w:r>
-        <w:rPr>
-          <w:rFonts w:ascii="Times New Roman" w:hAnsi="Times New Roman" w:cs="Times New Roman"/>
-          <w:spacing w:val="-1"/>
-          <w:sz w:val="24"/>
-          <w:szCs w:val="24"/>
-        </w:rPr>
-        <w:t>a</w:t>
-      </w:r>
-      <w:r>
-        <w:rPr>
-          <w:rFonts w:ascii="Times New Roman" w:hAnsi="Times New Roman" w:cs="Times New Roman"/>
-          <w:sz w:val="24"/>
-          <w:szCs w:val="24"/>
-        </w:rPr>
-        <w:t>nd</w:t>
-      </w:r>
-      <w:r>
-        <w:rPr>
-          <w:rFonts w:ascii="Times New Roman" w:hAnsi="Times New Roman" w:cs="Times New Roman"/>
-          <w:spacing w:val="-3"/>
-          <w:sz w:val="24"/>
-          <w:szCs w:val="24"/>
-        </w:rPr>
-        <w:t xml:space="preserve"> </w:t>
-      </w:r>
-      <w:r>
-        <w:rPr>
-          <w:rFonts w:ascii="Times New Roman" w:hAnsi="Times New Roman" w:cs="Times New Roman"/>
-          <w:spacing w:val="1"/>
-          <w:sz w:val="24"/>
-          <w:szCs w:val="24"/>
-        </w:rPr>
-        <w:t>t</w:t>
-      </w:r>
-      <w:r>
-        <w:rPr>
-          <w:rFonts w:ascii="Times New Roman" w:hAnsi="Times New Roman" w:cs="Times New Roman"/>
-          <w:sz w:val="24"/>
-          <w:szCs w:val="24"/>
-        </w:rPr>
-        <w:t>he</w:t>
-      </w:r>
-      <w:r>
-        <w:rPr>
-          <w:rFonts w:ascii="Times New Roman" w:hAnsi="Times New Roman" w:cs="Times New Roman"/>
-          <w:spacing w:val="-4"/>
-          <w:sz w:val="24"/>
-          <w:szCs w:val="24"/>
-        </w:rPr>
-        <w:t xml:space="preserve"> </w:t>
-      </w:r>
-      <w:r>
-        <w:rPr>
-          <w:rFonts w:ascii="Times New Roman" w:hAnsi="Times New Roman" w:cs="Times New Roman"/>
-          <w:sz w:val="24"/>
-          <w:szCs w:val="24"/>
-        </w:rPr>
-        <w:t>d</w:t>
-      </w:r>
-      <w:r>
-        <w:rPr>
-          <w:rFonts w:ascii="Times New Roman" w:hAnsi="Times New Roman" w:cs="Times New Roman"/>
-          <w:spacing w:val="-1"/>
-          <w:sz w:val="24"/>
-          <w:szCs w:val="24"/>
-        </w:rPr>
-        <w:t>a</w:t>
-      </w:r>
-      <w:r>
-        <w:rPr>
-          <w:rFonts w:ascii="Times New Roman" w:hAnsi="Times New Roman" w:cs="Times New Roman"/>
-          <w:spacing w:val="1"/>
-          <w:sz w:val="24"/>
-          <w:szCs w:val="24"/>
-        </w:rPr>
-        <w:t>t</w:t>
-      </w:r>
-      <w:r>
-        <w:rPr>
-          <w:rFonts w:ascii="Times New Roman" w:hAnsi="Times New Roman" w:cs="Times New Roman"/>
-          <w:sz w:val="24"/>
-          <w:szCs w:val="24"/>
-        </w:rPr>
-        <w:t>e</w:t>
-      </w:r>
-      <w:r>
-        <w:rPr>
-          <w:rFonts w:ascii="Times New Roman" w:hAnsi="Times New Roman" w:cs="Times New Roman"/>
-          <w:spacing w:val="-5"/>
-          <w:sz w:val="24"/>
-          <w:szCs w:val="24"/>
-        </w:rPr>
-        <w:t xml:space="preserve"> </w:t>
-      </w:r>
-      <w:r>
-        <w:rPr>
-          <w:rFonts w:ascii="Times New Roman" w:hAnsi="Times New Roman" w:cs="Times New Roman"/>
-          <w:sz w:val="24"/>
-          <w:szCs w:val="24"/>
-        </w:rPr>
-        <w:t>of</w:t>
-      </w:r>
-      <w:r>
-        <w:rPr>
-          <w:rFonts w:ascii="Times New Roman" w:hAnsi="Times New Roman" w:cs="Times New Roman"/>
-          <w:spacing w:val="-2"/>
-          <w:sz w:val="24"/>
-          <w:szCs w:val="24"/>
-        </w:rPr>
-        <w:t xml:space="preserve"> </w:t>
-      </w:r>
-      <w:r>
-        <w:rPr>
-          <w:rFonts w:ascii="Times New Roman" w:hAnsi="Times New Roman" w:cs="Times New Roman"/>
-          <w:spacing w:val="1"/>
-          <w:sz w:val="24"/>
-          <w:szCs w:val="24"/>
-        </w:rPr>
-        <w:t>t</w:t>
-      </w:r>
-      <w:r>
-        <w:rPr>
-          <w:rFonts w:ascii="Times New Roman" w:hAnsi="Times New Roman" w:cs="Times New Roman"/>
-          <w:sz w:val="24"/>
-          <w:szCs w:val="24"/>
-        </w:rPr>
-        <w:t>he</w:t>
-      </w:r>
-      <w:r>
-        <w:rPr>
-          <w:rFonts w:ascii="Times New Roman" w:hAnsi="Times New Roman" w:cs="Times New Roman"/>
-          <w:spacing w:val="-1"/>
-          <w:sz w:val="24"/>
-          <w:szCs w:val="24"/>
-        </w:rPr>
-        <w:t xml:space="preserve"> re</w:t>
-      </w:r>
-      <w:r>
-        <w:rPr>
-          <w:rFonts w:ascii="Times New Roman" w:hAnsi="Times New Roman" w:cs="Times New Roman"/>
-          <w:spacing w:val="1"/>
-          <w:sz w:val="24"/>
-          <w:szCs w:val="24"/>
-        </w:rPr>
-        <w:t>l</w:t>
-      </w:r>
-      <w:r>
-        <w:rPr>
-          <w:rFonts w:ascii="Times New Roman" w:hAnsi="Times New Roman" w:cs="Times New Roman"/>
-          <w:spacing w:val="2"/>
-          <w:sz w:val="24"/>
-          <w:szCs w:val="24"/>
-        </w:rPr>
-        <w:t>e</w:t>
-      </w:r>
-      <w:r>
-        <w:rPr>
-          <w:rFonts w:ascii="Times New Roman" w:hAnsi="Times New Roman" w:cs="Times New Roman"/>
-          <w:spacing w:val="-1"/>
-          <w:sz w:val="24"/>
-          <w:szCs w:val="24"/>
-        </w:rPr>
-        <w:t>a</w:t>
-      </w:r>
-      <w:r>
-        <w:rPr>
-          <w:rFonts w:ascii="Times New Roman" w:hAnsi="Times New Roman" w:cs="Times New Roman"/>
-          <w:sz w:val="24"/>
-          <w:szCs w:val="24"/>
-        </w:rPr>
-        <w:t>se</w:t>
-      </w:r>
-      <w:r>
-        <w:rPr>
-          <w:rFonts w:ascii="Times New Roman" w:hAnsi="Times New Roman" w:cs="Times New Roman"/>
-          <w:spacing w:val="-8"/>
-          <w:sz w:val="24"/>
-          <w:szCs w:val="24"/>
-        </w:rPr>
-        <w:t xml:space="preserve"> </w:t>
-      </w:r>
-      <w:r>
-        <w:rPr>
-          <w:rFonts w:ascii="Times New Roman" w:hAnsi="Times New Roman" w:cs="Times New Roman"/>
-          <w:sz w:val="24"/>
-          <w:szCs w:val="24"/>
-        </w:rPr>
-        <w:t>of</w:t>
-      </w:r>
-      <w:r>
-        <w:rPr>
-          <w:rFonts w:ascii="Times New Roman" w:hAnsi="Times New Roman" w:cs="Times New Roman"/>
-          <w:spacing w:val="-2"/>
-          <w:sz w:val="24"/>
-          <w:szCs w:val="24"/>
-        </w:rPr>
-        <w:t xml:space="preserve"> </w:t>
-      </w:r>
-      <w:r>
-        <w:rPr>
-          <w:rFonts w:ascii="Times New Roman" w:hAnsi="Times New Roman" w:cs="Times New Roman"/>
-          <w:spacing w:val="3"/>
-          <w:sz w:val="24"/>
-          <w:szCs w:val="24"/>
-        </w:rPr>
-        <w:t>t</w:t>
-      </w:r>
-      <w:r>
-        <w:rPr>
-          <w:rFonts w:ascii="Times New Roman" w:hAnsi="Times New Roman" w:cs="Times New Roman"/>
-          <w:sz w:val="24"/>
-          <w:szCs w:val="24"/>
-        </w:rPr>
-        <w:t>he</w:t>
-      </w:r>
-      <w:r>
-        <w:rPr>
-          <w:rFonts w:ascii="Times New Roman" w:hAnsi="Times New Roman" w:cs="Times New Roman"/>
-          <w:spacing w:val="-4"/>
-          <w:sz w:val="24"/>
-          <w:szCs w:val="24"/>
-        </w:rPr>
-        <w:t xml:space="preserve"> </w:t>
-      </w:r>
-      <w:r>
-        <w:rPr>
-          <w:rFonts w:ascii="Times New Roman" w:hAnsi="Times New Roman" w:cs="Times New Roman"/>
-          <w:sz w:val="24"/>
-          <w:szCs w:val="24"/>
-        </w:rPr>
-        <w:t>do</w:t>
-      </w:r>
-      <w:r>
-        <w:rPr>
-          <w:rFonts w:ascii="Times New Roman" w:hAnsi="Times New Roman" w:cs="Times New Roman"/>
-          <w:spacing w:val="-1"/>
-          <w:sz w:val="24"/>
-          <w:szCs w:val="24"/>
-        </w:rPr>
-        <w:t>c</w:t>
-      </w:r>
-      <w:r>
-        <w:rPr>
-          <w:rFonts w:ascii="Times New Roman" w:hAnsi="Times New Roman" w:cs="Times New Roman"/>
-          <w:sz w:val="24"/>
-          <w:szCs w:val="24"/>
-        </w:rPr>
-        <w:t>u</w:t>
-      </w:r>
-      <w:r>
-        <w:rPr>
-          <w:rFonts w:ascii="Times New Roman" w:hAnsi="Times New Roman" w:cs="Times New Roman"/>
-          <w:spacing w:val="1"/>
-          <w:sz w:val="24"/>
-          <w:szCs w:val="24"/>
-        </w:rPr>
-        <w:t>m</w:t>
-      </w:r>
-      <w:r>
-        <w:rPr>
-          <w:rFonts w:ascii="Times New Roman" w:hAnsi="Times New Roman" w:cs="Times New Roman"/>
-          <w:spacing w:val="-1"/>
-          <w:sz w:val="24"/>
-          <w:szCs w:val="24"/>
-        </w:rPr>
-        <w:t>e</w:t>
-      </w:r>
-      <w:r>
-        <w:rPr>
-          <w:rFonts w:ascii="Times New Roman" w:hAnsi="Times New Roman" w:cs="Times New Roman"/>
-          <w:sz w:val="24"/>
-          <w:szCs w:val="24"/>
-        </w:rPr>
-        <w:t>n</w:t>
-      </w:r>
-      <w:r>
-        <w:rPr>
-          <w:rFonts w:ascii="Times New Roman" w:hAnsi="Times New Roman" w:cs="Times New Roman"/>
-          <w:spacing w:val="1"/>
-          <w:sz w:val="24"/>
-          <w:szCs w:val="24"/>
-        </w:rPr>
-        <w:t>t</w:t>
-      </w:r>
-      <w:r>
-        <w:rPr>
-          <w:rFonts w:ascii="Times New Roman" w:hAnsi="Times New Roman" w:cs="Times New Roman"/>
-          <w:sz w:val="24"/>
-          <w:szCs w:val="24"/>
-        </w:rPr>
-        <w:t>.</w:t>
+        <w:t>Grocery and Finance Manager for Home Kitchens</w:t>
       </w:r>
     </w:p>
     <w:p>
@@ -1294,6 +241,7 @@
         <w:pStyle w:val="NoSpacing"/>
         <w:rPr>
           <w:rFonts w:ascii="Times New Roman" w:hAnsi="Times New Roman" w:cs="Times New Roman"/>
+          <w:spacing w:val="-7"/>
           <w:sz w:val="24"/>
           <w:szCs w:val="24"/>
         </w:rPr>
@@ -1304,6 +252,620 @@
         <w:pStyle w:val="NoSpacing"/>
         <w:rPr>
           <w:rFonts w:ascii="Times New Roman" w:hAnsi="Times New Roman" w:cs="Times New Roman"/>
+          <w:sz w:val="24"/>
+          <w:szCs w:val="24"/>
+        </w:rPr>
+      </w:pPr>
+      <w:r>
+        <w:rPr>
+          <w:rFonts w:ascii="Times New Roman" w:hAnsi="Times New Roman" w:cs="Times New Roman"/>
+          <w:spacing w:val="-1"/>
+          <w:sz w:val="24"/>
+          <w:szCs w:val="24"/>
+        </w:rPr>
+        <w:t>T</w:t>
+      </w:r>
+      <w:r>
+        <w:rPr>
+          <w:rFonts w:ascii="Times New Roman" w:hAnsi="Times New Roman" w:cs="Times New Roman"/>
+          <w:spacing w:val="-1"/>
+          <w:sz w:val="24"/>
+          <w:szCs w:val="24"/>
+        </w:rPr>
+        <w:t>ea</w:t>
+      </w:r>
+      <w:r>
+        <w:rPr>
+          <w:rFonts w:ascii="Times New Roman" w:hAnsi="Times New Roman" w:cs="Times New Roman"/>
+          <w:spacing w:val="1"/>
+          <w:sz w:val="24"/>
+          <w:szCs w:val="24"/>
+        </w:rPr>
+        <w:t>m</w:t>
+      </w:r>
+      <w:r>
+        <w:rPr>
+          <w:rFonts w:ascii="Times New Roman" w:hAnsi="Times New Roman" w:cs="Times New Roman"/>
+          <w:spacing w:val="1"/>
+          <w:sz w:val="24"/>
+          <w:szCs w:val="24"/>
+        </w:rPr>
+        <w:t xml:space="preserve"> Members</w:t>
+      </w:r>
+      <w:r>
+        <w:rPr>
+          <w:rFonts w:ascii="Times New Roman" w:hAnsi="Times New Roman" w:cs="Times New Roman"/>
+          <w:sz w:val="24"/>
+          <w:szCs w:val="24"/>
+        </w:rPr>
+        <w:t>:</w:t>
+      </w:r>
+    </w:p>
+    <w:p>
+      <w:pPr>
+        <w:pStyle w:val="NoSpacing"/>
+        <w:ind w:left="1440"/>
+        <w:rPr>
+          <w:rFonts w:ascii="Times New Roman" w:hAnsi="Times New Roman" w:cs="Times New Roman"/>
+          <w:sz w:val="24"/>
+          <w:szCs w:val="24"/>
+        </w:rPr>
+      </w:pPr>
+      <w:r>
+        <w:rPr>
+          <w:rFonts w:ascii="Times New Roman" w:hAnsi="Times New Roman" w:cs="Times New Roman"/>
+          <w:sz w:val="24"/>
+          <w:szCs w:val="24"/>
+        </w:rPr>
+        <w:t xml:space="preserve">  </w:t>
+      </w:r>
+      <w:r>
+        <w:rPr>
+          <w:rFonts w:ascii="Times New Roman" w:hAnsi="Times New Roman" w:cs="Times New Roman"/>
+          <w:sz w:val="24"/>
+          <w:szCs w:val="24"/>
+        </w:rPr>
+        <w:t>Nathan Moore</w:t>
+      </w:r>
+    </w:p>
+    <w:p>
+      <w:pPr>
+        <w:pStyle w:val="NoSpacing"/>
+        <w:rPr>
+          <w:rFonts w:ascii="Times New Roman" w:hAnsi="Times New Roman" w:cs="Times New Roman"/>
+          <w:sz w:val="24"/>
+          <w:szCs w:val="24"/>
+        </w:rPr>
+      </w:pPr>
+      <w:r>
+        <w:rPr>
+          <w:rFonts w:ascii="Times New Roman" w:hAnsi="Times New Roman" w:cs="Times New Roman"/>
+          <w:sz w:val="24"/>
+          <w:szCs w:val="24"/>
+        </w:rPr>
+        <w:t xml:space="preserve">   </w:t>
+      </w:r>
+      <w:r>
+        <w:rPr>
+          <w:rFonts w:ascii="Times New Roman" w:hAnsi="Times New Roman" w:cs="Times New Roman"/>
+          <w:sz w:val="24"/>
+          <w:szCs w:val="24"/>
+        </w:rPr>
+        <w:tab/>
+      </w:r>
+      <w:r>
+        <w:rPr>
+          <w:rFonts w:ascii="Times New Roman" w:hAnsi="Times New Roman" w:cs="Times New Roman"/>
+          <w:sz w:val="24"/>
+          <w:szCs w:val="24"/>
+        </w:rPr>
+        <w:tab/>
+        <w:t xml:space="preserve">  Cody Bracewell</w:t>
+      </w:r>
+    </w:p>
+    <w:p>
+      <w:pPr>
+        <w:pStyle w:val="NoSpacing"/>
+        <w:rPr>
+          <w:rFonts w:ascii="Times New Roman" w:hAnsi="Times New Roman" w:cs="Times New Roman"/>
+          <w:sz w:val="24"/>
+          <w:szCs w:val="24"/>
+        </w:rPr>
+      </w:pPr>
+      <w:r>
+        <w:rPr>
+          <w:rFonts w:ascii="Times New Roman" w:hAnsi="Times New Roman" w:cs="Times New Roman"/>
+          <w:sz w:val="24"/>
+          <w:szCs w:val="24"/>
+        </w:rPr>
+        <w:tab/>
+      </w:r>
+      <w:r>
+        <w:rPr>
+          <w:rFonts w:ascii="Times New Roman" w:hAnsi="Times New Roman" w:cs="Times New Roman"/>
+          <w:sz w:val="24"/>
+          <w:szCs w:val="24"/>
+        </w:rPr>
+        <w:tab/>
+        <w:t xml:space="preserve">  Johnathan Lewis</w:t>
+      </w:r>
+    </w:p>
+    <w:p>
+      <w:pPr>
+        <w:pStyle w:val="NoSpacing"/>
+        <w:rPr>
+          <w:rFonts w:ascii="Times New Roman" w:hAnsi="Times New Roman" w:cs="Times New Roman"/>
+          <w:sz w:val="24"/>
+          <w:szCs w:val="24"/>
+        </w:rPr>
+      </w:pPr>
+      <w:r>
+        <w:rPr>
+          <w:rFonts w:ascii="Times New Roman" w:hAnsi="Times New Roman" w:cs="Times New Roman"/>
+          <w:sz w:val="24"/>
+          <w:szCs w:val="24"/>
+        </w:rPr>
+        <w:tab/>
+      </w:r>
+      <w:r>
+        <w:rPr>
+          <w:rFonts w:ascii="Times New Roman" w:hAnsi="Times New Roman" w:cs="Times New Roman"/>
+          <w:sz w:val="24"/>
+          <w:szCs w:val="24"/>
+        </w:rPr>
+        <w:tab/>
+        <w:t xml:space="preserve">  Joseph Lambo</w:t>
+      </w:r>
+    </w:p>
+    <w:p>
+      <w:pPr>
+        <w:pStyle w:val="NoSpacing"/>
+        <w:rPr>
+          <w:rFonts w:ascii="Times New Roman" w:hAnsi="Times New Roman" w:cs="Times New Roman"/>
+          <w:sz w:val="24"/>
+          <w:szCs w:val="24"/>
+        </w:rPr>
+      </w:pPr>
+    </w:p>
+    <w:p>
+      <w:pPr>
+        <w:pStyle w:val="NoSpacing"/>
+        <w:rPr>
+          <w:rFonts w:ascii="Times New Roman" w:hAnsi="Times New Roman" w:cs="Times New Roman"/>
+          <w:spacing w:val="-5"/>
+          <w:sz w:val="24"/>
+          <w:szCs w:val="24"/>
+        </w:rPr>
+      </w:pPr>
+      <w:r>
+        <w:rPr>
+          <w:rFonts w:ascii="Times New Roman" w:hAnsi="Times New Roman" w:cs="Times New Roman"/>
+          <w:spacing w:val="-5"/>
+          <w:sz w:val="24"/>
+          <w:szCs w:val="24"/>
+        </w:rPr>
+        <w:t xml:space="preserve"> </w:t>
+      </w:r>
+    </w:p>
+    <w:p>
+      <w:pPr>
+        <w:pStyle w:val="NoSpacing"/>
+        <w:rPr>
+          <w:rFonts w:ascii="Times New Roman" w:hAnsi="Times New Roman" w:cs="Times New Roman"/>
+          <w:sz w:val="24"/>
+          <w:szCs w:val="24"/>
+        </w:rPr>
+      </w:pPr>
+      <w:r>
+        <w:rPr>
+          <w:rFonts w:ascii="Times New Roman" w:hAnsi="Times New Roman" w:cs="Times New Roman"/>
+          <w:spacing w:val="1"/>
+          <w:sz w:val="24"/>
+          <w:szCs w:val="24"/>
+        </w:rPr>
+        <w:t>T</w:t>
+      </w:r>
+      <w:r>
+        <w:rPr>
+          <w:rFonts w:ascii="Times New Roman" w:hAnsi="Times New Roman" w:cs="Times New Roman"/>
+          <w:sz w:val="24"/>
+          <w:szCs w:val="24"/>
+        </w:rPr>
+        <w:t>h</w:t>
+      </w:r>
+      <w:r>
+        <w:rPr>
+          <w:rFonts w:ascii="Times New Roman" w:hAnsi="Times New Roman" w:cs="Times New Roman"/>
+          <w:spacing w:val="1"/>
+          <w:sz w:val="24"/>
+          <w:szCs w:val="24"/>
+        </w:rPr>
+        <w:t>i</w:t>
+      </w:r>
+      <w:r>
+        <w:rPr>
+          <w:rFonts w:ascii="Times New Roman" w:hAnsi="Times New Roman" w:cs="Times New Roman"/>
+          <w:sz w:val="24"/>
+          <w:szCs w:val="24"/>
+        </w:rPr>
+        <w:t>s</w:t>
+      </w:r>
+      <w:r>
+        <w:rPr>
+          <w:rFonts w:ascii="Times New Roman" w:hAnsi="Times New Roman" w:cs="Times New Roman"/>
+          <w:spacing w:val="-3"/>
+          <w:sz w:val="24"/>
+          <w:szCs w:val="24"/>
+        </w:rPr>
+        <w:t xml:space="preserve"> </w:t>
+      </w:r>
+      <w:r>
+        <w:rPr>
+          <w:rFonts w:ascii="Times New Roman" w:hAnsi="Times New Roman" w:cs="Times New Roman"/>
+          <w:spacing w:val="1"/>
+          <w:sz w:val="24"/>
+          <w:szCs w:val="24"/>
+        </w:rPr>
+        <w:t>i</w:t>
+      </w:r>
+      <w:r>
+        <w:rPr>
+          <w:rFonts w:ascii="Times New Roman" w:hAnsi="Times New Roman" w:cs="Times New Roman"/>
+          <w:sz w:val="24"/>
+          <w:szCs w:val="24"/>
+        </w:rPr>
+        <w:t>s</w:t>
+      </w:r>
+      <w:r>
+        <w:rPr>
+          <w:rFonts w:ascii="Times New Roman" w:hAnsi="Times New Roman" w:cs="Times New Roman"/>
+          <w:spacing w:val="-2"/>
+          <w:sz w:val="24"/>
+          <w:szCs w:val="24"/>
+        </w:rPr>
+        <w:t xml:space="preserve"> </w:t>
+      </w:r>
+      <w:r>
+        <w:rPr>
+          <w:rFonts w:ascii="Times New Roman" w:hAnsi="Times New Roman" w:cs="Times New Roman"/>
+          <w:sz w:val="24"/>
+          <w:szCs w:val="24"/>
+        </w:rPr>
+        <w:t>a</w:t>
+      </w:r>
+      <w:r>
+        <w:rPr>
+          <w:rFonts w:ascii="Times New Roman" w:hAnsi="Times New Roman" w:cs="Times New Roman"/>
+          <w:sz w:val="24"/>
+          <w:szCs w:val="24"/>
+        </w:rPr>
+        <w:t xml:space="preserve"> </w:t>
+      </w:r>
+      <w:r>
+        <w:rPr>
+          <w:rFonts w:ascii="Times New Roman" w:hAnsi="Times New Roman" w:cs="Times New Roman"/>
+          <w:spacing w:val="-1"/>
+          <w:sz w:val="24"/>
+          <w:szCs w:val="24"/>
+        </w:rPr>
+        <w:t>c</w:t>
+      </w:r>
+      <w:r>
+        <w:rPr>
+          <w:rFonts w:ascii="Times New Roman" w:hAnsi="Times New Roman" w:cs="Times New Roman"/>
+          <w:sz w:val="24"/>
+          <w:szCs w:val="24"/>
+        </w:rPr>
+        <w:t>ou</w:t>
+      </w:r>
+      <w:r>
+        <w:rPr>
+          <w:rFonts w:ascii="Times New Roman" w:hAnsi="Times New Roman" w:cs="Times New Roman"/>
+          <w:spacing w:val="-1"/>
+          <w:sz w:val="24"/>
+          <w:szCs w:val="24"/>
+        </w:rPr>
+        <w:t>r</w:t>
+      </w:r>
+      <w:r>
+        <w:rPr>
+          <w:rFonts w:ascii="Times New Roman" w:hAnsi="Times New Roman" w:cs="Times New Roman"/>
+          <w:sz w:val="24"/>
+          <w:szCs w:val="24"/>
+        </w:rPr>
+        <w:t>se</w:t>
+      </w:r>
+      <w:r>
+        <w:rPr>
+          <w:rFonts w:ascii="Times New Roman" w:hAnsi="Times New Roman" w:cs="Times New Roman"/>
+          <w:spacing w:val="-7"/>
+          <w:sz w:val="24"/>
+          <w:szCs w:val="24"/>
+        </w:rPr>
+        <w:t xml:space="preserve"> </w:t>
+      </w:r>
+      <w:r>
+        <w:rPr>
+          <w:rFonts w:ascii="Times New Roman" w:hAnsi="Times New Roman" w:cs="Times New Roman"/>
+          <w:spacing w:val="2"/>
+          <w:sz w:val="24"/>
+          <w:szCs w:val="24"/>
+        </w:rPr>
+        <w:t>r</w:t>
+      </w:r>
+      <w:r>
+        <w:rPr>
+          <w:rFonts w:ascii="Times New Roman" w:hAnsi="Times New Roman" w:cs="Times New Roman"/>
+          <w:spacing w:val="-1"/>
+          <w:sz w:val="24"/>
+          <w:szCs w:val="24"/>
+        </w:rPr>
+        <w:t>e</w:t>
+      </w:r>
+      <w:r>
+        <w:rPr>
+          <w:rFonts w:ascii="Times New Roman" w:hAnsi="Times New Roman" w:cs="Times New Roman"/>
+          <w:sz w:val="24"/>
+          <w:szCs w:val="24"/>
+        </w:rPr>
+        <w:t>qu</w:t>
+      </w:r>
+      <w:r>
+        <w:rPr>
+          <w:rFonts w:ascii="Times New Roman" w:hAnsi="Times New Roman" w:cs="Times New Roman"/>
+          <w:spacing w:val="1"/>
+          <w:sz w:val="24"/>
+          <w:szCs w:val="24"/>
+        </w:rPr>
+        <w:t>i</w:t>
+      </w:r>
+      <w:r>
+        <w:rPr>
+          <w:rFonts w:ascii="Times New Roman" w:hAnsi="Times New Roman" w:cs="Times New Roman"/>
+          <w:spacing w:val="-1"/>
+          <w:sz w:val="24"/>
+          <w:szCs w:val="24"/>
+        </w:rPr>
+        <w:t>re</w:t>
+      </w:r>
+      <w:r>
+        <w:rPr>
+          <w:rFonts w:ascii="Times New Roman" w:hAnsi="Times New Roman" w:cs="Times New Roman"/>
+          <w:spacing w:val="1"/>
+          <w:sz w:val="24"/>
+          <w:szCs w:val="24"/>
+        </w:rPr>
+        <w:t>m</w:t>
+      </w:r>
+      <w:r>
+        <w:rPr>
+          <w:rFonts w:ascii="Times New Roman" w:hAnsi="Times New Roman" w:cs="Times New Roman"/>
+          <w:spacing w:val="-1"/>
+          <w:sz w:val="24"/>
+          <w:szCs w:val="24"/>
+        </w:rPr>
+        <w:t>e</w:t>
+      </w:r>
+      <w:r>
+        <w:rPr>
+          <w:rFonts w:ascii="Times New Roman" w:hAnsi="Times New Roman" w:cs="Times New Roman"/>
+          <w:sz w:val="24"/>
+          <w:szCs w:val="24"/>
+        </w:rPr>
+        <w:t>nt</w:t>
+      </w:r>
+      <w:r>
+        <w:rPr>
+          <w:rFonts w:ascii="Times New Roman" w:hAnsi="Times New Roman" w:cs="Times New Roman"/>
+          <w:sz w:val="24"/>
+          <w:szCs w:val="24"/>
+        </w:rPr>
+        <w:t xml:space="preserve"> for CS321- Object Oriented Java at the University of Alabama in Huntsville</w:t>
+      </w:r>
+    </w:p>
+    <w:p>
+      <w:pPr>
+        <w:pStyle w:val="NoSpacing"/>
+        <w:rPr>
+          <w:rFonts w:ascii="Times New Roman" w:hAnsi="Times New Roman" w:cs="Times New Roman"/>
+          <w:spacing w:val="-1"/>
+          <w:sz w:val="24"/>
+          <w:szCs w:val="24"/>
+        </w:rPr>
+      </w:pPr>
+    </w:p>
+    <w:p>
+      <w:pPr>
+        <w:pStyle w:val="NoSpacing"/>
+        <w:rPr>
+          <w:rFonts w:ascii="Times New Roman" w:hAnsi="Times New Roman" w:cs="Times New Roman"/>
+          <w:sz w:val="24"/>
+          <w:szCs w:val="24"/>
+        </w:rPr>
+      </w:pPr>
+      <w:r>
+        <w:rPr>
+          <w:rFonts w:ascii="Times New Roman" w:hAnsi="Times New Roman" w:cs="Times New Roman"/>
+          <w:spacing w:val="-1"/>
+          <w:sz w:val="24"/>
+          <w:szCs w:val="24"/>
+        </w:rPr>
+        <w:t>D</w:t>
+      </w:r>
+      <w:r>
+        <w:rPr>
+          <w:rFonts w:ascii="Times New Roman" w:hAnsi="Times New Roman" w:cs="Times New Roman"/>
+          <w:spacing w:val="-1"/>
+          <w:sz w:val="24"/>
+          <w:szCs w:val="24"/>
+        </w:rPr>
+        <w:t>a</w:t>
+      </w:r>
+      <w:r>
+        <w:rPr>
+          <w:rFonts w:ascii="Times New Roman" w:hAnsi="Times New Roman" w:cs="Times New Roman"/>
+          <w:spacing w:val="1"/>
+          <w:sz w:val="24"/>
+          <w:szCs w:val="24"/>
+        </w:rPr>
+        <w:t>t</w:t>
+      </w:r>
+      <w:r>
+        <w:rPr>
+          <w:rFonts w:ascii="Times New Roman" w:hAnsi="Times New Roman" w:cs="Times New Roman"/>
+          <w:sz w:val="24"/>
+          <w:szCs w:val="24"/>
+        </w:rPr>
+        <w:t>e</w:t>
+      </w:r>
+      <w:r>
+        <w:rPr>
+          <w:rFonts w:ascii="Times New Roman" w:hAnsi="Times New Roman" w:cs="Times New Roman"/>
+          <w:spacing w:val="-5"/>
+          <w:sz w:val="24"/>
+          <w:szCs w:val="24"/>
+        </w:rPr>
+        <w:t xml:space="preserve"> </w:t>
+      </w:r>
+      <w:r>
+        <w:rPr>
+          <w:rFonts w:ascii="Times New Roman" w:hAnsi="Times New Roman" w:cs="Times New Roman"/>
+          <w:sz w:val="24"/>
+          <w:szCs w:val="24"/>
+        </w:rPr>
+        <w:t>of</w:t>
+      </w:r>
+      <w:r>
+        <w:rPr>
+          <w:rFonts w:ascii="Times New Roman" w:hAnsi="Times New Roman" w:cs="Times New Roman"/>
+          <w:spacing w:val="-2"/>
+          <w:sz w:val="24"/>
+          <w:szCs w:val="24"/>
+        </w:rPr>
+        <w:t xml:space="preserve"> </w:t>
+      </w:r>
+      <w:r>
+        <w:rPr>
+          <w:rFonts w:ascii="Times New Roman" w:hAnsi="Times New Roman" w:cs="Times New Roman"/>
+          <w:spacing w:val="1"/>
+          <w:sz w:val="24"/>
+          <w:szCs w:val="24"/>
+        </w:rPr>
+        <w:t>t</w:t>
+      </w:r>
+      <w:r>
+        <w:rPr>
+          <w:rFonts w:ascii="Times New Roman" w:hAnsi="Times New Roman" w:cs="Times New Roman"/>
+          <w:sz w:val="24"/>
+          <w:szCs w:val="24"/>
+        </w:rPr>
+        <w:t>he</w:t>
+      </w:r>
+      <w:r>
+        <w:rPr>
+          <w:rFonts w:ascii="Times New Roman" w:hAnsi="Times New Roman" w:cs="Times New Roman"/>
+          <w:spacing w:val="-1"/>
+          <w:sz w:val="24"/>
+          <w:szCs w:val="24"/>
+        </w:rPr>
+        <w:t xml:space="preserve"> re</w:t>
+      </w:r>
+      <w:r>
+        <w:rPr>
+          <w:rFonts w:ascii="Times New Roman" w:hAnsi="Times New Roman" w:cs="Times New Roman"/>
+          <w:spacing w:val="1"/>
+          <w:sz w:val="24"/>
+          <w:szCs w:val="24"/>
+        </w:rPr>
+        <w:t>l</w:t>
+      </w:r>
+      <w:r>
+        <w:rPr>
+          <w:rFonts w:ascii="Times New Roman" w:hAnsi="Times New Roman" w:cs="Times New Roman"/>
+          <w:spacing w:val="2"/>
+          <w:sz w:val="24"/>
+          <w:szCs w:val="24"/>
+        </w:rPr>
+        <w:t>e</w:t>
+      </w:r>
+      <w:r>
+        <w:rPr>
+          <w:rFonts w:ascii="Times New Roman" w:hAnsi="Times New Roman" w:cs="Times New Roman"/>
+          <w:spacing w:val="-1"/>
+          <w:sz w:val="24"/>
+          <w:szCs w:val="24"/>
+        </w:rPr>
+        <w:t>a</w:t>
+      </w:r>
+      <w:r>
+        <w:rPr>
+          <w:rFonts w:ascii="Times New Roman" w:hAnsi="Times New Roman" w:cs="Times New Roman"/>
+          <w:sz w:val="24"/>
+          <w:szCs w:val="24"/>
+        </w:rPr>
+        <w:t>se</w:t>
+      </w:r>
+      <w:r>
+        <w:rPr>
+          <w:rFonts w:ascii="Times New Roman" w:hAnsi="Times New Roman" w:cs="Times New Roman"/>
+          <w:sz w:val="24"/>
+          <w:szCs w:val="24"/>
+        </w:rPr>
+        <w:t>:</w:t>
+      </w:r>
+      <w:r>
+        <w:rPr>
+          <w:rFonts w:ascii="Times New Roman" w:hAnsi="Times New Roman" w:cs="Times New Roman"/>
+          <w:spacing w:val="-8"/>
+          <w:sz w:val="24"/>
+          <w:szCs w:val="24"/>
+        </w:rPr>
+        <w:t xml:space="preserve"> </w:t>
+      </w:r>
+      <w:r>
+        <w:rPr>
+          <w:rFonts w:ascii="Times New Roman" w:hAnsi="Times New Roman" w:cs="Times New Roman"/>
+          <w:spacing w:val="-8"/>
+          <w:sz w:val="24"/>
+          <w:szCs w:val="24"/>
+        </w:rPr>
+        <w:t>April 20</w:t>
+      </w:r>
+      <w:r>
+        <w:rPr>
+          <w:rFonts w:ascii="Times New Roman" w:hAnsi="Times New Roman" w:cs="Times New Roman"/>
+          <w:spacing w:val="-8"/>
+          <w:sz w:val="24"/>
+          <w:szCs w:val="24"/>
+          <w:vertAlign w:val="superscript"/>
+        </w:rPr>
+        <w:t>th</w:t>
+      </w:r>
+      <w:r>
+        <w:rPr>
+          <w:rFonts w:ascii="Times New Roman" w:hAnsi="Times New Roman" w:cs="Times New Roman"/>
+          <w:spacing w:val="-8"/>
+          <w:sz w:val="24"/>
+          <w:szCs w:val="24"/>
+        </w:rPr>
+        <w:t>, 2021</w:t>
+      </w:r>
+    </w:p>
+    <w:p>
+      <w:pPr>
+        <w:pStyle w:val="NoSpacing"/>
+        <w:rPr>
+          <w:rFonts w:ascii="Times New Roman" w:hAnsi="Times New Roman" w:cs="Times New Roman"/>
+          <w:sz w:val="24"/>
+          <w:szCs w:val="24"/>
+        </w:rPr>
+      </w:pPr>
+    </w:p>
+    <w:p>
+      <w:pPr>
+        <w:pStyle w:val="NoSpacing"/>
+        <w:rPr>
+          <w:rFonts w:ascii="Times New Roman" w:hAnsi="Times New Roman" w:cs="Times New Roman"/>
           <w:i/>
           <w:sz w:val="24"/>
           <w:szCs w:val="24"/>
@@ -1569,11 +1131,29 @@
       <w:r>
         <w:rPr>
           <w:rFonts w:ascii="Times New Roman" w:hAnsi="Times New Roman" w:cs="Times New Roman"/>
-          <w:spacing w:val="-9"/>
-          <w:sz w:val="24"/>
-          <w:szCs w:val="24"/>
-        </w:rPr>
-        <w:t xml:space="preserve"> </w:t>
+          <w:sz w:val="24"/>
+          <w:szCs w:val="24"/>
+        </w:rPr>
+        <w:t xml:space="preserve"> 2021</w:t>
+      </w:r>
+    </w:p>
+    <w:p>
+      <w:pPr>
+        <w:pStyle w:val="NoSpacing"/>
+        <w:ind w:left="1440"/>
+        <w:rPr>
+          <w:rFonts w:ascii="Times New Roman" w:hAnsi="Times New Roman" w:cs="Times New Roman"/>
+          <w:sz w:val="24"/>
+          <w:szCs w:val="24"/>
+        </w:rPr>
+      </w:pPr>
+      <w:r>
+        <w:rPr>
+          <w:rFonts w:ascii="Times New Roman" w:hAnsi="Times New Roman" w:cs="Times New Roman"/>
+          <w:sz w:val="24"/>
+          <w:szCs w:val="24"/>
+        </w:rPr>
+        <w:t xml:space="preserve">  </w:t>
       </w:r>
       <w:r>
         <w:rPr>
@@ -1582,32 +1162,7 @@
           <w:sz w:val="24"/>
           <w:szCs w:val="24"/>
         </w:rPr>
-        <w:t xml:space="preserve"> </w:t>
-      </w:r>
-      <w:r>
-        <w:rPr>
-          <w:rFonts w:ascii="Times New Roman" w:hAnsi="Times New Roman" w:cs="Times New Roman"/>
-          <w:sz w:val="24"/>
-          <w:szCs w:val="24"/>
-        </w:rPr>
-        <w:t>20</w:t>
-      </w:r>
-      <w:r>
-        <w:rPr>
-          <w:rFonts w:ascii="Times New Roman" w:hAnsi="Times New Roman" w:cs="Times New Roman"/>
-          <w:sz w:val="24"/>
-          <w:szCs w:val="24"/>
-        </w:rPr>
-        <w:t>21</w:t>
-      </w:r>
-      <w:r>
-        <w:rPr>
-          <w:rFonts w:ascii="Times New Roman" w:hAnsi="Times New Roman" w:cs="Times New Roman"/>
-          <w:spacing w:val="-5"/>
-          <w:sz w:val="24"/>
-          <w:szCs w:val="24"/>
-        </w:rPr>
-        <w:t xml:space="preserve"> </w:t>
+        <w:t xml:space="preserve">   </w:t>
       </w:r>
       <w:r>
         <w:rPr>
@@ -4038,8 +3593,18 @@
           <w:sz w:val="24"/>
           <w:szCs w:val="24"/>
         </w:rPr>
-        <w:t>Table of Figures …………………………………………….  i</w:t>
-      </w:r>
+        <w:t xml:space="preserve">Table of Figures …………………………………………….  </w:t>
+      </w:r>
+      <w:proofErr w:type="spellStart"/>
+      <w:r>
+        <w:rPr>
+          <w:rFonts w:ascii="Times New Roman" w:hAnsi="Times New Roman" w:cs="Times New Roman"/>
+          <w:sz w:val="24"/>
+          <w:szCs w:val="24"/>
+        </w:rPr>
+        <w:t>i</w:t>
+      </w:r>
+      <w:proofErr w:type="spellEnd"/>
     </w:p>
     <w:p>
       <w:pPr>
@@ -4103,7 +3668,25 @@
           <w:szCs w:val="24"/>
         </w:rPr>
         <w:tab/>
-        <w:t>2.0 Project Management ……………………………………..2</w:t>
+        <w:t>2.0 Project Management …………………………………</w:t>
+      </w:r>
+      <w:proofErr w:type="gramStart"/>
+      <w:r>
+        <w:rPr>
+          <w:rFonts w:ascii="Times New Roman" w:hAnsi="Times New Roman" w:cs="Times New Roman"/>
+          <w:sz w:val="24"/>
+          <w:szCs w:val="24"/>
+        </w:rPr>
+        <w:t>…..</w:t>
+      </w:r>
+      <w:proofErr w:type="gramEnd"/>
+      <w:r>
+        <w:rPr>
+          <w:rFonts w:ascii="Times New Roman" w:hAnsi="Times New Roman" w:cs="Times New Roman"/>
+          <w:sz w:val="24"/>
+          <w:szCs w:val="24"/>
+        </w:rPr>
+        <w:t>2</w:t>
       </w:r>
     </w:p>
     <w:p>
@@ -4188,7 +3771,43 @@
           <w:sz w:val="24"/>
           <w:szCs w:val="24"/>
         </w:rPr>
-        <w:t xml:space="preserve"> of the figures in your document. These page numbering use the i, ii, iii format. Prior to the document pages.</w:t>
+        <w:t xml:space="preserve"> of the figures in your document. </w:t>
+      </w:r>
+      <w:proofErr w:type="gramStart"/>
+      <w:r>
+        <w:rPr>
+          <w:rFonts w:ascii="Times New Roman" w:hAnsi="Times New Roman" w:cs="Times New Roman"/>
+          <w:sz w:val="24"/>
+          <w:szCs w:val="24"/>
+        </w:rPr>
+        <w:t>These page</w:t>
+      </w:r>
+      <w:proofErr w:type="gramEnd"/>
+      <w:r>
+        <w:rPr>
+          <w:rFonts w:ascii="Times New Roman" w:hAnsi="Times New Roman" w:cs="Times New Roman"/>
+          <w:sz w:val="24"/>
+          <w:szCs w:val="24"/>
+        </w:rPr>
+        <w:t xml:space="preserve"> numbering use the </w:t>
+      </w:r>
+      <w:proofErr w:type="spellStart"/>
+      <w:r>
+        <w:rPr>
+          <w:rFonts w:ascii="Times New Roman" w:hAnsi="Times New Roman" w:cs="Times New Roman"/>
+          <w:sz w:val="24"/>
+          <w:szCs w:val="24"/>
+        </w:rPr>
+        <w:t>i</w:t>
+      </w:r>
+      <w:proofErr w:type="spellEnd"/>
+      <w:r>
+        <w:rPr>
+          <w:rFonts w:ascii="Times New Roman" w:hAnsi="Times New Roman" w:cs="Times New Roman"/>
+          <w:sz w:val="24"/>
+          <w:szCs w:val="24"/>
+        </w:rPr>
+        <w:t>, ii, iii format. Prior to the document pages.</w:t>
       </w:r>
     </w:p>
     <w:p>
@@ -4865,7 +4484,6 @@
           <w:szCs w:val="24"/>
           <w:u w:val="single"/>
         </w:rPr>
-        <w:lastRenderedPageBreak/>
         <w:t xml:space="preserve">1.0 </w:t>
       </w:r>
       <w:r>
@@ -5079,10 +4697,18 @@
         <w:t xml:space="preserve"> for </w:t>
       </w:r>
       <w:r>
-        <w:t>at home chefs in order</w:t>
-      </w:r>
-      <w:r>
-        <w:t xml:space="preserve"> to keep up with incoming and outgoing food product expenses. These reports will be displayed as graphs as well as lists of flagged items either being under or </w:t>
+        <w:t xml:space="preserve">at home chefs </w:t>
+      </w:r>
+      <w:proofErr w:type="gramStart"/>
+      <w:r>
+        <w:t>in order</w:t>
+      </w:r>
+      <w:r>
+        <w:t xml:space="preserve"> to</w:t>
+      </w:r>
+      <w:proofErr w:type="gramEnd"/>
+      <w:r>
+        <w:t xml:space="preserve"> keep up with incoming and outgoing food product expenses. These reports will be displayed as graphs as well as lists of flagged items either being under or </w:t>
       </w:r>
       <w:r>
         <w:t>overused</w:t>
@@ -5094,7 +4720,15 @@
         <w:t>user.</w:t>
       </w:r>
       <w:r>
-        <w:t xml:space="preserve"> Alongside generating expense reports program will allow user to check if available inventory exists to build a recipe, if not a grocery list will be generated for the chef with a prices based off of most recent bulk cost price.</w:t>
+        <w:t xml:space="preserve"> Alongside generating expense reports program will allow user to check if available inventory exists to build a recipe, if not a grocery list will be generated for the chef with a </w:t>
+      </w:r>
+      <w:proofErr w:type="gramStart"/>
+      <w:r>
+        <w:t>prices</w:t>
+      </w:r>
+      <w:proofErr w:type="gramEnd"/>
+      <w:r>
+        <w:t xml:space="preserve"> based off of most recent bulk cost price.</w:t>
       </w:r>
     </w:p>
     <w:p>
@@ -7694,7 +7328,27 @@
           <w:sz w:val="24"/>
           <w:szCs w:val="24"/>
         </w:rPr>
-        <w:t>the team as a whole as spent on the project</w:t>
+        <w:t xml:space="preserve">the team </w:t>
+      </w:r>
+      <w:proofErr w:type="gramStart"/>
+      <w:r>
+        <w:rPr>
+          <w:rFonts w:ascii="Times New Roman" w:hAnsi="Times New Roman" w:cs="Times New Roman"/>
+          <w:spacing w:val="-5"/>
+          <w:sz w:val="24"/>
+          <w:szCs w:val="24"/>
+        </w:rPr>
+        <w:t>as a whole as</w:t>
+      </w:r>
+      <w:proofErr w:type="gramEnd"/>
+      <w:r>
+        <w:rPr>
+          <w:rFonts w:ascii="Times New Roman" w:hAnsi="Times New Roman" w:cs="Times New Roman"/>
+          <w:spacing w:val="-5"/>
+          <w:sz w:val="24"/>
+          <w:szCs w:val="24"/>
+        </w:rPr>
+        <w:t xml:space="preserve"> spent on the project</w:t>
       </w:r>
       <w:r>
         <w:rPr>
@@ -7739,6 +7393,7 @@
         </w:rPr>
         <w:t xml:space="preserve"> </w:t>
       </w:r>
+      <w:proofErr w:type="gramStart"/>
       <w:r>
         <w:rPr>
           <w:rFonts w:ascii="Times New Roman" w:hAnsi="Times New Roman" w:cs="Times New Roman"/>
@@ -7782,6 +7437,7 @@
         </w:rPr>
         <w:t>ne</w:t>
       </w:r>
+      <w:proofErr w:type="gramEnd"/>
       <w:r>
         <w:rPr>
           <w:rFonts w:ascii="Times New Roman" w:hAnsi="Times New Roman" w:cs="Times New Roman"/>
@@ -8914,6 +8570,7 @@
           <w:sz w:val="24"/>
           <w:szCs w:val="24"/>
         </w:rPr>
+        <w:lastRenderedPageBreak/>
         <w:t>Fun</w:t>
       </w:r>
       <w:r>
@@ -9833,8 +9490,19 @@
           <w:sz w:val="24"/>
           <w:szCs w:val="24"/>
         </w:rPr>
-        <w:t>numeric pin</w:t>
-      </w:r>
+        <w:t xml:space="preserve">numeric </w:t>
+      </w:r>
+      <w:proofErr w:type="gramStart"/>
+      <w:r>
+        <w:rPr>
+          <w:rFonts w:ascii="Times New Roman" w:hAnsi="Times New Roman" w:cs="Times New Roman"/>
+          <w:position w:val="-1"/>
+          <w:sz w:val="24"/>
+          <w:szCs w:val="24"/>
+        </w:rPr>
+        <w:t>pin</w:t>
+      </w:r>
+      <w:proofErr w:type="gramEnd"/>
     </w:p>
     <w:p>
       <w:pPr>
@@ -9896,8 +9564,18 @@
           <w:sz w:val="24"/>
           <w:szCs w:val="24"/>
         </w:rPr>
-        <w:t>from file to objects in program</w:t>
-      </w:r>
+        <w:t xml:space="preserve">from file to objects in </w:t>
+      </w:r>
+      <w:proofErr w:type="gramStart"/>
+      <w:r>
+        <w:rPr>
+          <w:rFonts w:ascii="Times New Roman" w:hAnsi="Times New Roman" w:cs="Times New Roman"/>
+          <w:sz w:val="24"/>
+          <w:szCs w:val="24"/>
+        </w:rPr>
+        <w:t>program</w:t>
+      </w:r>
+      <w:proofErr w:type="gramEnd"/>
     </w:p>
     <w:p>
       <w:pPr>
@@ -9951,8 +9629,18 @@
           <w:sz w:val="24"/>
           <w:szCs w:val="24"/>
         </w:rPr>
-        <w:t xml:space="preserve"> update inventory – used to compile grocery lists if not enough of item available, add/remove items</w:t>
-      </w:r>
+        <w:t xml:space="preserve"> update inventory – used to compile grocery lists if not enough of item available, add/remove </w:t>
+      </w:r>
+      <w:proofErr w:type="gramStart"/>
+      <w:r>
+        <w:rPr>
+          <w:rFonts w:ascii="Times New Roman" w:hAnsi="Times New Roman" w:cs="Times New Roman"/>
+          <w:sz w:val="24"/>
+          <w:szCs w:val="24"/>
+        </w:rPr>
+        <w:t>items</w:t>
+      </w:r>
+      <w:proofErr w:type="gramEnd"/>
     </w:p>
     <w:p>
       <w:pPr>
@@ -9975,8 +9663,9 @@
           <w:sz w:val="24"/>
           <w:szCs w:val="24"/>
         </w:rPr>
-        <w:t>R</w:t>
-      </w:r>
+        <w:t xml:space="preserve">R4 – GUI inventory amount type – drop boxes beside item name that allow selection </w:t>
+      </w:r>
+      <w:proofErr w:type="gramStart"/>
       <w:r>
         <w:rPr>
           <w:rFonts w:ascii="Times New Roman" w:hAnsi="Times New Roman" w:cs="Times New Roman"/>
@@ -9984,8 +9673,9 @@
           <w:sz w:val="24"/>
           <w:szCs w:val="24"/>
         </w:rPr>
-        <w:t>4</w:t>
-      </w:r>
+        <w:t>of:</w:t>
+      </w:r>
+      <w:proofErr w:type="gramEnd"/>
       <w:r>
         <w:rPr>
           <w:rFonts w:ascii="Times New Roman" w:hAnsi="Times New Roman" w:cs="Times New Roman"/>
@@ -9993,8 +9683,9 @@
           <w:sz w:val="24"/>
           <w:szCs w:val="24"/>
         </w:rPr>
-        <w:t xml:space="preserve"> </w:t>
-      </w:r>
+        <w:t xml:space="preserve"> oz, </w:t>
+      </w:r>
+      <w:proofErr w:type="spellStart"/>
       <w:r>
         <w:rPr>
           <w:rFonts w:ascii="Times New Roman" w:hAnsi="Times New Roman" w:cs="Times New Roman"/>
@@ -10002,8 +9693,9 @@
           <w:sz w:val="24"/>
           <w:szCs w:val="24"/>
         </w:rPr>
-        <w:t>–</w:t>
-      </w:r>
+        <w:t>lb</w:t>
+      </w:r>
+      <w:proofErr w:type="spellEnd"/>
       <w:r>
         <w:rPr>
           <w:rFonts w:ascii="Times New Roman" w:hAnsi="Times New Roman" w:cs="Times New Roman"/>
@@ -10011,80 +9703,7 @@
           <w:sz w:val="24"/>
           <w:szCs w:val="24"/>
         </w:rPr>
-        <w:t xml:space="preserve"> </w:t>
-      </w:r>
-      <w:r>
-        <w:rPr>
-          <w:rFonts w:ascii="Times New Roman" w:hAnsi="Times New Roman" w:cs="Times New Roman"/>
-          <w:position w:val="-1"/>
-          <w:sz w:val="24"/>
-          <w:szCs w:val="24"/>
-        </w:rPr>
-        <w:t xml:space="preserve">GUI </w:t>
-      </w:r>
-      <w:r>
-        <w:rPr>
-          <w:rFonts w:ascii="Times New Roman" w:hAnsi="Times New Roman" w:cs="Times New Roman"/>
-          <w:position w:val="-1"/>
-          <w:sz w:val="24"/>
-          <w:szCs w:val="24"/>
-        </w:rPr>
-        <w:t>inventory amount</w:t>
-      </w:r>
-      <w:r>
-        <w:rPr>
-          <w:rFonts w:ascii="Times New Roman" w:hAnsi="Times New Roman" w:cs="Times New Roman"/>
-          <w:position w:val="-1"/>
-          <w:sz w:val="24"/>
-          <w:szCs w:val="24"/>
-        </w:rPr>
-        <w:t xml:space="preserve"> type</w:t>
-      </w:r>
-      <w:r>
-        <w:rPr>
-          <w:rFonts w:ascii="Times New Roman" w:hAnsi="Times New Roman" w:cs="Times New Roman"/>
-          <w:position w:val="-1"/>
-          <w:sz w:val="24"/>
-          <w:szCs w:val="24"/>
-        </w:rPr>
-        <w:t xml:space="preserve"> – </w:t>
-      </w:r>
-      <w:r>
-        <w:rPr>
-          <w:rFonts w:ascii="Times New Roman" w:hAnsi="Times New Roman" w:cs="Times New Roman"/>
-          <w:position w:val="-1"/>
-          <w:sz w:val="24"/>
-          <w:szCs w:val="24"/>
-        </w:rPr>
-        <w:t>drop boxes</w:t>
-      </w:r>
-      <w:r>
-        <w:rPr>
-          <w:rFonts w:ascii="Times New Roman" w:hAnsi="Times New Roman" w:cs="Times New Roman"/>
-          <w:position w:val="-1"/>
-          <w:sz w:val="24"/>
-          <w:szCs w:val="24"/>
-        </w:rPr>
-        <w:t xml:space="preserve"> beside item name</w:t>
-      </w:r>
-      <w:r>
-        <w:rPr>
-          <w:rFonts w:ascii="Times New Roman" w:hAnsi="Times New Roman" w:cs="Times New Roman"/>
-          <w:position w:val="-1"/>
-          <w:sz w:val="24"/>
-          <w:szCs w:val="24"/>
-        </w:rPr>
-        <w:t xml:space="preserve"> that allow </w:t>
-      </w:r>
-      <w:r>
-        <w:rPr>
-          <w:rFonts w:ascii="Times New Roman" w:hAnsi="Times New Roman" w:cs="Times New Roman"/>
-          <w:position w:val="-1"/>
-          <w:sz w:val="24"/>
-          <w:szCs w:val="24"/>
-        </w:rPr>
-        <w:lastRenderedPageBreak/>
-        <w:t>selection of: oz, lb, tablespoon, etc. -- will need some math behind this</w:t>
+        <w:t>, tablespoon, etc. -- will need some math behind this</w:t>
       </w:r>
     </w:p>
     <w:p>
@@ -10147,7 +9766,15 @@
           <w:sz w:val="24"/>
           <w:szCs w:val="24"/>
         </w:rPr>
-        <w:t xml:space="preserve"> – background process</w:t>
+        <w:t xml:space="preserve"> – background </w:t>
+      </w:r>
+      <w:r>
+        <w:rPr>
+          <w:rFonts w:ascii="Times New Roman" w:hAnsi="Times New Roman" w:cs="Times New Roman"/>
+          <w:sz w:val="24"/>
+          <w:szCs w:val="24"/>
+        </w:rPr>
+        <w:t>process.</w:t>
       </w:r>
     </w:p>
     <w:p>
@@ -10733,31 +10360,98 @@
     <w:p>
       <w:pPr>
         <w:pStyle w:val="NoSpacing"/>
-        <w:numPr>
-          <w:ilvl w:val="0"/>
-          <w:numId w:val="17"/>
-        </w:numPr>
-        <w:ind w:left="1440"/>
-        <w:rPr>
-          <w:rFonts w:ascii="Times New Roman" w:hAnsi="Times New Roman" w:cs="Times New Roman"/>
-          <w:sz w:val="24"/>
-          <w:szCs w:val="24"/>
-        </w:rPr>
-      </w:pPr>
-      <w:r>
-        <w:rPr>
-          <w:rFonts w:ascii="Times New Roman" w:hAnsi="Times New Roman" w:cs="Times New Roman"/>
-          <w:position w:val="-1"/>
-          <w:sz w:val="24"/>
-          <w:szCs w:val="24"/>
-        </w:rPr>
-        <w:t>Program Sketch</w:t>
-      </w:r>
+        <w:ind w:left="720"/>
+        <w:rPr>
+          <w:rFonts w:ascii="Times New Roman" w:hAnsi="Times New Roman" w:cs="Times New Roman"/>
+          <w:sz w:val="24"/>
+          <w:szCs w:val="24"/>
+        </w:rPr>
+      </w:pPr>
     </w:p>
     <w:p>
       <w:pPr>
         <w:pStyle w:val="NoSpacing"/>
-        <w:ind w:left="1440"/>
+        <w:ind w:left="720"/>
+        <w:rPr>
+          <w:rFonts w:ascii="Times New Roman" w:hAnsi="Times New Roman" w:cs="Times New Roman"/>
+          <w:sz w:val="24"/>
+          <w:szCs w:val="24"/>
+        </w:rPr>
+      </w:pPr>
+      <w:r>
+        <w:rPr>
+          <w:rFonts w:ascii="Times New Roman" w:hAnsi="Times New Roman" w:cs="Times New Roman"/>
+          <w:sz w:val="24"/>
+          <w:szCs w:val="24"/>
+        </w:rPr>
+        <w:t>Dry Ingredients –</w:t>
+      </w:r>
+      <w:r>
+        <w:rPr>
+          <w:rFonts w:ascii="Times New Roman" w:hAnsi="Times New Roman" w:cs="Times New Roman"/>
+          <w:sz w:val="24"/>
+          <w:szCs w:val="24"/>
+        </w:rPr>
+        <w:t xml:space="preserve"> any items that aren’t </w:t>
+      </w:r>
+      <w:r>
+        <w:rPr>
+          <w:rFonts w:ascii="Times New Roman" w:hAnsi="Times New Roman" w:cs="Times New Roman"/>
+          <w:sz w:val="24"/>
+          <w:szCs w:val="24"/>
+        </w:rPr>
+        <w:t>liquid</w:t>
+      </w:r>
+      <w:r>
+        <w:rPr>
+          <w:rFonts w:ascii="Times New Roman" w:hAnsi="Times New Roman" w:cs="Times New Roman"/>
+          <w:sz w:val="24"/>
+          <w:szCs w:val="24"/>
+        </w:rPr>
+        <w:t xml:space="preserve"> </w:t>
+      </w:r>
+      <w:proofErr w:type="gramStart"/>
+      <w:r>
+        <w:rPr>
+          <w:rFonts w:ascii="Times New Roman" w:hAnsi="Times New Roman" w:cs="Times New Roman"/>
+          <w:sz w:val="24"/>
+          <w:szCs w:val="24"/>
+        </w:rPr>
+        <w:t>ingredients</w:t>
+      </w:r>
+      <w:proofErr w:type="gramEnd"/>
+    </w:p>
+    <w:p>
+      <w:pPr>
+        <w:pStyle w:val="NoSpacing"/>
+        <w:ind w:left="720"/>
+        <w:rPr>
+          <w:rFonts w:ascii="Times New Roman" w:hAnsi="Times New Roman" w:cs="Times New Roman"/>
+          <w:sz w:val="24"/>
+          <w:szCs w:val="24"/>
+        </w:rPr>
+      </w:pPr>
+      <w:r>
+        <w:rPr>
+          <w:rFonts w:ascii="Times New Roman" w:hAnsi="Times New Roman" w:cs="Times New Roman"/>
+          <w:sz w:val="24"/>
+          <w:szCs w:val="24"/>
+        </w:rPr>
+        <w:t>Wet Ingredients – liquid</w:t>
+      </w:r>
+      <w:r>
+        <w:rPr>
+          <w:rFonts w:ascii="Times New Roman" w:hAnsi="Times New Roman" w:cs="Times New Roman"/>
+          <w:sz w:val="24"/>
+          <w:szCs w:val="24"/>
+        </w:rPr>
+        <w:t xml:space="preserve"> ingredients</w:t>
+      </w:r>
+    </w:p>
+    <w:p>
+      <w:pPr>
+        <w:pStyle w:val="NoSpacing"/>
+        <w:ind w:left="720"/>
         <w:rPr>
           <w:rFonts w:ascii="Times New Roman" w:hAnsi="Times New Roman" w:cs="Times New Roman"/>
           <w:sz w:val="24"/>
@@ -10786,118 +10480,19 @@
           <w:sz w:val="24"/>
           <w:szCs w:val="24"/>
         </w:rPr>
-        <w:t>Input Elements</w:t>
+        <w:t>Program Sketch</w:t>
       </w:r>
     </w:p>
     <w:p>
       <w:pPr>
         <w:pStyle w:val="NoSpacing"/>
-        <w:numPr>
-          <w:ilvl w:val="2"/>
-          <w:numId w:val="17"/>
-        </w:numPr>
-        <w:rPr>
-          <w:rFonts w:ascii="Times New Roman" w:hAnsi="Times New Roman" w:cs="Times New Roman"/>
-          <w:sz w:val="24"/>
-          <w:szCs w:val="24"/>
-        </w:rPr>
-      </w:pPr>
-      <w:r>
-        <w:rPr>
-          <w:rFonts w:ascii="Times New Roman" w:hAnsi="Times New Roman" w:cs="Times New Roman"/>
-          <w:sz w:val="24"/>
-          <w:szCs w:val="24"/>
-        </w:rPr>
-        <w:t>User Input:</w:t>
-      </w:r>
-    </w:p>
-    <w:p>
-      <w:pPr>
-        <w:pStyle w:val="NoSpacing"/>
-        <w:numPr>
-          <w:ilvl w:val="3"/>
-          <w:numId w:val="17"/>
-        </w:numPr>
-        <w:rPr>
-          <w:rFonts w:ascii="Times New Roman" w:hAnsi="Times New Roman" w:cs="Times New Roman"/>
-          <w:sz w:val="24"/>
-          <w:szCs w:val="24"/>
-        </w:rPr>
-      </w:pPr>
-      <w:r>
-        <w:rPr>
-          <w:rFonts w:ascii="Times New Roman" w:hAnsi="Times New Roman" w:cs="Times New Roman"/>
-          <w:sz w:val="24"/>
-          <w:szCs w:val="24"/>
-        </w:rPr>
-        <w:t>Item name, bulk price, bulk weight</w:t>
-      </w:r>
-    </w:p>
-    <w:p>
-      <w:pPr>
-        <w:pStyle w:val="NoSpacing"/>
-        <w:numPr>
-          <w:ilvl w:val="3"/>
-          <w:numId w:val="17"/>
-        </w:numPr>
-        <w:rPr>
-          <w:rFonts w:ascii="Times New Roman" w:hAnsi="Times New Roman" w:cs="Times New Roman"/>
-          <w:sz w:val="24"/>
-          <w:szCs w:val="24"/>
-        </w:rPr>
-      </w:pPr>
-      <w:r>
-        <w:rPr>
-          <w:rFonts w:ascii="Times New Roman" w:hAnsi="Times New Roman" w:cs="Times New Roman"/>
-          <w:sz w:val="24"/>
-          <w:szCs w:val="24"/>
-        </w:rPr>
-        <w:t>Search button</w:t>
-      </w:r>
-    </w:p>
-    <w:p>
-      <w:pPr>
-        <w:pStyle w:val="NoSpacing"/>
-        <w:numPr>
-          <w:ilvl w:val="3"/>
-          <w:numId w:val="17"/>
-        </w:numPr>
-        <w:rPr>
-          <w:rFonts w:ascii="Times New Roman" w:hAnsi="Times New Roman" w:cs="Times New Roman"/>
-          <w:sz w:val="24"/>
-          <w:szCs w:val="24"/>
-        </w:rPr>
-      </w:pPr>
-      <w:r>
-        <w:rPr>
-          <w:rFonts w:ascii="Times New Roman" w:hAnsi="Times New Roman" w:cs="Times New Roman"/>
-          <w:sz w:val="24"/>
-          <w:szCs w:val="24"/>
-        </w:rPr>
-        <w:t>Add/Delete selection</w:t>
-      </w:r>
-    </w:p>
-    <w:p>
-      <w:pPr>
-        <w:pStyle w:val="NoSpacing"/>
-        <w:numPr>
-          <w:ilvl w:val="3"/>
-          <w:numId w:val="17"/>
-        </w:numPr>
-        <w:rPr>
-          <w:rFonts w:ascii="Times New Roman" w:hAnsi="Times New Roman" w:cs="Times New Roman"/>
-          <w:sz w:val="24"/>
-          <w:szCs w:val="24"/>
-        </w:rPr>
-      </w:pPr>
-      <w:r>
-        <w:rPr>
-          <w:rFonts w:ascii="Times New Roman" w:hAnsi="Times New Roman" w:cs="Times New Roman"/>
-          <w:sz w:val="24"/>
-          <w:szCs w:val="24"/>
-        </w:rPr>
-        <w:t>Choose to generate report(s)</w:t>
-      </w:r>
+        <w:ind w:left="1440"/>
+        <w:rPr>
+          <w:rFonts w:ascii="Times New Roman" w:hAnsi="Times New Roman" w:cs="Times New Roman"/>
+          <w:sz w:val="24"/>
+          <w:szCs w:val="24"/>
+        </w:rPr>
+      </w:pPr>
     </w:p>
     <w:p>
       <w:pPr>
@@ -10920,6 +10515,118 @@
           <w:sz w:val="24"/>
           <w:szCs w:val="24"/>
         </w:rPr>
+        <w:t>Input Elements</w:t>
+      </w:r>
+    </w:p>
+    <w:p>
+      <w:pPr>
+        <w:pStyle w:val="NoSpacing"/>
+        <w:numPr>
+          <w:ilvl w:val="3"/>
+          <w:numId w:val="17"/>
+        </w:numPr>
+        <w:rPr>
+          <w:rFonts w:ascii="Times New Roman" w:hAnsi="Times New Roman" w:cs="Times New Roman"/>
+          <w:sz w:val="24"/>
+          <w:szCs w:val="24"/>
+        </w:rPr>
+      </w:pPr>
+      <w:r>
+        <w:rPr>
+          <w:rFonts w:ascii="Times New Roman" w:hAnsi="Times New Roman" w:cs="Times New Roman"/>
+          <w:sz w:val="24"/>
+          <w:szCs w:val="24"/>
+        </w:rPr>
+        <w:t>Item name, bulk price, bulk weight</w:t>
+      </w:r>
+    </w:p>
+    <w:p>
+      <w:pPr>
+        <w:pStyle w:val="NoSpacing"/>
+        <w:numPr>
+          <w:ilvl w:val="3"/>
+          <w:numId w:val="17"/>
+        </w:numPr>
+        <w:rPr>
+          <w:rFonts w:ascii="Times New Roman" w:hAnsi="Times New Roman" w:cs="Times New Roman"/>
+          <w:sz w:val="24"/>
+          <w:szCs w:val="24"/>
+        </w:rPr>
+      </w:pPr>
+      <w:r>
+        <w:rPr>
+          <w:rFonts w:ascii="Times New Roman" w:hAnsi="Times New Roman" w:cs="Times New Roman"/>
+          <w:sz w:val="24"/>
+          <w:szCs w:val="24"/>
+        </w:rPr>
+        <w:t>Search button</w:t>
+      </w:r>
+    </w:p>
+    <w:p>
+      <w:pPr>
+        <w:pStyle w:val="NoSpacing"/>
+        <w:numPr>
+          <w:ilvl w:val="3"/>
+          <w:numId w:val="17"/>
+        </w:numPr>
+        <w:rPr>
+          <w:rFonts w:ascii="Times New Roman" w:hAnsi="Times New Roman" w:cs="Times New Roman"/>
+          <w:sz w:val="24"/>
+          <w:szCs w:val="24"/>
+        </w:rPr>
+      </w:pPr>
+      <w:r>
+        <w:rPr>
+          <w:rFonts w:ascii="Times New Roman" w:hAnsi="Times New Roman" w:cs="Times New Roman"/>
+          <w:sz w:val="24"/>
+          <w:szCs w:val="24"/>
+        </w:rPr>
+        <w:t>Add/Delete selection</w:t>
+      </w:r>
+    </w:p>
+    <w:p>
+      <w:pPr>
+        <w:pStyle w:val="NoSpacing"/>
+        <w:numPr>
+          <w:ilvl w:val="3"/>
+          <w:numId w:val="17"/>
+        </w:numPr>
+        <w:rPr>
+          <w:rFonts w:ascii="Times New Roman" w:hAnsi="Times New Roman" w:cs="Times New Roman"/>
+          <w:sz w:val="24"/>
+          <w:szCs w:val="24"/>
+        </w:rPr>
+      </w:pPr>
+      <w:r>
+        <w:rPr>
+          <w:rFonts w:ascii="Times New Roman" w:hAnsi="Times New Roman" w:cs="Times New Roman"/>
+          <w:sz w:val="24"/>
+          <w:szCs w:val="24"/>
+        </w:rPr>
+        <w:t>Choose to generate report(s)</w:t>
+      </w:r>
+    </w:p>
+    <w:p>
+      <w:pPr>
+        <w:pStyle w:val="NoSpacing"/>
+        <w:numPr>
+          <w:ilvl w:val="0"/>
+          <w:numId w:val="17"/>
+        </w:numPr>
+        <w:ind w:left="1440"/>
+        <w:rPr>
+          <w:rFonts w:ascii="Times New Roman" w:hAnsi="Times New Roman" w:cs="Times New Roman"/>
+          <w:sz w:val="24"/>
+          <w:szCs w:val="24"/>
+        </w:rPr>
+      </w:pPr>
+      <w:r>
+        <w:rPr>
+          <w:rFonts w:ascii="Times New Roman" w:hAnsi="Times New Roman" w:cs="Times New Roman"/>
+          <w:position w:val="-1"/>
+          <w:sz w:val="24"/>
+          <w:szCs w:val="24"/>
+        </w:rPr>
         <w:t>Output Elements</w:t>
       </w:r>
     </w:p>
@@ -11019,6 +10726,15 @@
         </w:rPr>
         <w:t>If invalid input from the user is detected, program should alert user with a pop up and highlight the field in which the invalid entry was made – this can be a nonexistent item name in the search field, an invalid cost (cost &lt; $0.00), or invalid amount input (weight &lt; 0.00)</w:t>
       </w:r>
+      <w:r>
+        <w:rPr>
+          <w:rFonts w:ascii="Times New Roman" w:hAnsi="Times New Roman" w:cs="Times New Roman"/>
+          <w:spacing w:val="1"/>
+          <w:sz w:val="24"/>
+          <w:szCs w:val="24"/>
+        </w:rPr>
+        <w:t xml:space="preserve"> if user inputs an existing item into add should show that item already exists and prompt user to update existing item.</w:t>
+      </w:r>
     </w:p>
     <w:p>
       <w:pPr>
@@ -11582,6 +11298,7 @@
         </w:rPr>
         <w:t xml:space="preserve"> </w:t>
       </w:r>
+      <w:proofErr w:type="gramStart"/>
       <w:r>
         <w:rPr>
           <w:rFonts w:ascii="Times New Roman" w:hAnsi="Times New Roman" w:cs="Times New Roman"/>
@@ -11711,6 +11428,7 @@
         </w:rPr>
         <w:t>re</w:t>
       </w:r>
+      <w:proofErr w:type="gramEnd"/>
       <w:r>
         <w:rPr>
           <w:rFonts w:ascii="Times New Roman" w:hAnsi="Times New Roman" w:cs="Times New Roman"/>
@@ -17152,7 +16870,6 @@
           <w:sz w:val="24"/>
           <w:szCs w:val="24"/>
         </w:rPr>
-        <w:lastRenderedPageBreak/>
         <w:t>it</w:t>
       </w:r>
       <w:r>
@@ -17457,6 +17174,7 @@
         </w:rPr>
         <w:t xml:space="preserve"> </w:t>
       </w:r>
+      <w:proofErr w:type="gramStart"/>
       <w:r>
         <w:rPr>
           <w:rFonts w:ascii="Times New Roman" w:hAnsi="Times New Roman" w:cs="Times New Roman"/>
@@ -17552,6 +17270,7 @@
         </w:rPr>
         <w:t>e</w:t>
       </w:r>
+      <w:proofErr w:type="gramEnd"/>
     </w:p>
     <w:p>
       <w:pPr>
@@ -21309,6 +21028,7 @@
           <w:sz w:val="24"/>
           <w:szCs w:val="24"/>
         </w:rPr>
+        <w:lastRenderedPageBreak/>
         <w:t>What is in the model and what are the ways in which it can change?</w:t>
       </w:r>
     </w:p>
@@ -22558,6 +22278,7 @@
         </w:rPr>
         <w:t xml:space="preserve"> </w:t>
       </w:r>
+      <w:proofErr w:type="spellStart"/>
       <w:r>
         <w:rPr>
           <w:rFonts w:ascii="Times New Roman" w:hAnsi="Times New Roman" w:cs="Times New Roman"/>
@@ -22618,6 +22339,7 @@
         </w:rPr>
         <w:t>s</w:t>
       </w:r>
+      <w:proofErr w:type="spellEnd"/>
       <w:r>
         <w:rPr>
           <w:rFonts w:ascii="Times New Roman" w:hAnsi="Times New Roman" w:cs="Times New Roman"/>
@@ -23420,7 +23142,6 @@
           <w:sz w:val="24"/>
           <w:szCs w:val="24"/>
         </w:rPr>
-        <w:lastRenderedPageBreak/>
         <w:t>D</w:t>
       </w:r>
       <w:r>
@@ -24036,6 +23757,7 @@
         </w:rPr>
         <w:t xml:space="preserve"> </w:t>
       </w:r>
+      <w:proofErr w:type="gramStart"/>
       <w:r>
         <w:rPr>
           <w:rFonts w:ascii="Times New Roman" w:hAnsi="Times New Roman" w:cs="Times New Roman"/>
@@ -24076,7 +23798,16 @@
           <w:sz w:val="24"/>
           <w:szCs w:val="24"/>
         </w:rPr>
-        <w:t xml:space="preserve">but </w:t>
+        <w:t>but</w:t>
+      </w:r>
+      <w:proofErr w:type="gramEnd"/>
+      <w:r>
+        <w:rPr>
+          <w:rFonts w:ascii="Times New Roman" w:hAnsi="Times New Roman" w:cs="Times New Roman"/>
+          <w:sz w:val="24"/>
+          <w:szCs w:val="24"/>
+        </w:rPr>
+        <w:t xml:space="preserve"> </w:t>
       </w:r>
       <w:r>
         <w:rPr>
@@ -24297,6 +24028,7 @@
         </w:rPr>
         <w:t xml:space="preserve"> </w:t>
       </w:r>
+      <w:proofErr w:type="spellStart"/>
       <w:r>
         <w:rPr>
           <w:rFonts w:ascii="Times New Roman" w:hAnsi="Times New Roman" w:cs="Times New Roman"/>
@@ -24355,7 +24087,16 @@
           <w:sz w:val="24"/>
           <w:szCs w:val="24"/>
         </w:rPr>
-        <w:t>s.</w:t>
+        <w:t>s</w:t>
+      </w:r>
+      <w:proofErr w:type="spellEnd"/>
+      <w:r>
+        <w:rPr>
+          <w:rFonts w:ascii="Times New Roman" w:hAnsi="Times New Roman" w:cs="Times New Roman"/>
+          <w:sz w:val="24"/>
+          <w:szCs w:val="24"/>
+        </w:rPr>
+        <w:t>.</w:t>
       </w:r>
       <w:r>
         <w:rPr>
@@ -24533,6 +24274,7 @@
         </w:rPr>
         <w:t xml:space="preserve"> </w:t>
       </w:r>
+      <w:proofErr w:type="gramStart"/>
       <w:r>
         <w:rPr>
           <w:rFonts w:ascii="Times New Roman" w:eastAsia="Times New Roman" w:hAnsi="Times New Roman" w:cs="Times New Roman"/>
@@ -24617,6 +24359,7 @@
         </w:rPr>
         <w:t>y</w:t>
       </w:r>
+      <w:proofErr w:type="gramEnd"/>
     </w:p>
     <w:p>
       <w:pPr>
@@ -26688,6 +26431,7 @@
         </w:rPr>
         <w:t xml:space="preserve"> </w:t>
       </w:r>
+      <w:proofErr w:type="gramStart"/>
       <w:r>
         <w:rPr>
           <w:rFonts w:ascii="Times New Roman" w:hAnsi="Times New Roman" w:cs="Times New Roman"/>
@@ -26766,6 +26510,7 @@
         </w:rPr>
         <w:t>nd</w:t>
       </w:r>
+      <w:proofErr w:type="gramEnd"/>
       <w:r>
         <w:rPr>
           <w:rFonts w:ascii="Times New Roman" w:hAnsi="Times New Roman" w:cs="Times New Roman"/>
@@ -28461,6 +28206,7 @@
         </w:rPr>
         <w:t xml:space="preserve"> </w:t>
       </w:r>
+      <w:proofErr w:type="gramStart"/>
       <w:r>
         <w:rPr>
           <w:rFonts w:ascii="Times New Roman" w:hAnsi="Times New Roman" w:cs="Times New Roman"/>
@@ -28626,6 +28372,7 @@
         </w:rPr>
         <w:t>d</w:t>
       </w:r>
+      <w:proofErr w:type="gramEnd"/>
       <w:r>
         <w:rPr>
           <w:rFonts w:ascii="Times New Roman" w:hAnsi="Times New Roman" w:cs="Times New Roman"/>
@@ -30548,7 +30295,7 @@
       <w:lvlText w:val=""/>
       <w:lvlJc w:val="left"/>
       <w:pPr>
-        <w:ind w:left="2880" w:hanging="360"/>
+        <w:ind w:left="2160" w:hanging="360"/>
       </w:pPr>
       <w:rPr>
         <w:rFonts w:ascii="Symbol" w:hAnsi="Symbol" w:hint="default"/>

</xml_diff>